<commit_message>
update indice figuras relatorio
</commit_message>
<xml_diff>
--- a/docs/RelatorioGrupo28.docx
+++ b/docs/RelatorioGrupo28.docx
@@ -2688,13 +2688,13 @@
       <w:r>
         <w:fldChar w:fldCharType="separate"/>
       </w:r>
-      <w:hyperlink w:anchor="_Toc158398471" w:history="1">
+      <w:hyperlink w:anchor="_Toc158398941" w:history="1">
         <w:r>
           <w:rPr>
             <w:rStyle w:val="Hyperlink"/>
             <w:noProof/>
           </w:rPr>
-          <w:t>Figura 1 - Modelo ER base de dados Postgres</w:t>
+          <w:t>Figura 1 - Representação da metodologia big bang (source)</w:t>
         </w:r>
         <w:r>
           <w:rPr>
@@ -2715,7 +2715,7 @@
             <w:noProof/>
             <w:webHidden/>
           </w:rPr>
-          <w:instrText xml:space="preserve"> PAGEREF _Toc158398471 \h </w:instrText>
+          <w:instrText xml:space="preserve"> PAGEREF _Toc158398941 \h </w:instrText>
         </w:r>
         <w:r>
           <w:rPr>
@@ -2735,7 +2735,81 @@
             <w:noProof/>
             <w:webHidden/>
           </w:rPr>
-          <w:t>11</w:t>
+          <w:t>8</w:t>
+        </w:r>
+        <w:r>
+          <w:rPr>
+            <w:noProof/>
+            <w:webHidden/>
+          </w:rPr>
+          <w:fldChar w:fldCharType="end"/>
+        </w:r>
+      </w:hyperlink>
+    </w:p>
+    <w:p>
+      <w:pPr>
+        <w:pStyle w:val="TableofFigures"/>
+        <w:tabs>
+          <w:tab w:val="right" w:leader="dot" w:pos="9062"/>
+        </w:tabs>
+        <w:rPr>
+          <w:rFonts w:asciiTheme="minorHAnsi" w:eastAsiaTheme="minorEastAsia" w:hAnsiTheme="minorHAnsi" w:cstheme="minorBidi"/>
+          <w:noProof/>
+          <w:kern w:val="2"/>
+          <w:sz w:val="22"/>
+          <w:szCs w:val="22"/>
+          <w:lang w:eastAsia="pt-PT"/>
+          <w14:ligatures w14:val="standardContextual"/>
+        </w:rPr>
+      </w:pPr>
+      <w:hyperlink w:anchor="_Toc158398942" w:history="1">
+        <w:r>
+          <w:rPr>
+            <w:rStyle w:val="Hyperlink"/>
+            <w:noProof/>
+          </w:rPr>
+          <w:t>Figura 3 - Modelo ER base de dados Postgres</w:t>
+        </w:r>
+        <w:r>
+          <w:rPr>
+            <w:noProof/>
+            <w:webHidden/>
+          </w:rPr>
+          <w:tab/>
+        </w:r>
+        <w:r>
+          <w:rPr>
+            <w:noProof/>
+            <w:webHidden/>
+          </w:rPr>
+          <w:fldChar w:fldCharType="begin"/>
+        </w:r>
+        <w:r>
+          <w:rPr>
+            <w:noProof/>
+            <w:webHidden/>
+          </w:rPr>
+          <w:instrText xml:space="preserve"> PAGEREF _Toc158398942 \h </w:instrText>
+        </w:r>
+        <w:r>
+          <w:rPr>
+            <w:noProof/>
+            <w:webHidden/>
+          </w:rPr>
+        </w:r>
+        <w:r>
+          <w:rPr>
+            <w:noProof/>
+            <w:webHidden/>
+          </w:rPr>
+          <w:fldChar w:fldCharType="separate"/>
+        </w:r>
+        <w:r>
+          <w:rPr>
+            <w:noProof/>
+            <w:webHidden/>
+          </w:rPr>
+          <w:t>12</w:t>
         </w:r>
         <w:r>
           <w:rPr>
@@ -2778,25 +2852,7 @@
     </w:p>
     <w:p>
       <w:r>
-        <w:t xml:space="preserve">O presente relatório descreve o desenvolvimento de uma plataforma de suporte aos processos relacionados com a indústria de assemblagem de computadores, </w:t>
-      </w:r>
-      <w:r>
-        <w:t xml:space="preserve">no contexto do </w:t>
-      </w:r>
-      <w:r>
-        <w:t xml:space="preserve">projeto </w:t>
-      </w:r>
-      <w:r>
-        <w:t xml:space="preserve">final </w:t>
-      </w:r>
-      <w:r>
-        <w:t xml:space="preserve">da </w:t>
-      </w:r>
-      <w:r>
-        <w:t xml:space="preserve">unidade curricular </w:t>
-      </w:r>
-      <w:r>
-        <w:t>de Base de Dados 2. Este projeto tem como objetivo principal a implementação de uma plataforma que facilite e otimize os processos de compra de componentes, armazenamento, produção, armazenamento dos equipamentos e sua posterior venda.</w:t>
+        <w:t>O presente relatório descreve o desenvolvimento de uma plataforma de suporte aos processos relacionados com a indústria de assemblagem de computadores, no contexto do projeto final da unidade curricular de Base de Dados 2. Este projeto tem como objetivo principal a implementação de uma plataforma que facilite e otimize os processos de compra de componentes, armazenamento, produção, armazenamento dos equipamentos e sua posterior venda.</w:t>
       </w:r>
     </w:p>
     <w:p>
@@ -2814,10 +2870,7 @@
       </w:r>
       <w:proofErr w:type="spellEnd"/>
       <w:r>
-        <w:t xml:space="preserve"> </w:t>
-      </w:r>
-      <w:r>
-        <w:t xml:space="preserve">e </w:t>
+        <w:t xml:space="preserve"> e </w:t>
       </w:r>
       <w:proofErr w:type="spellStart"/>
       <w:r>
@@ -2839,10 +2892,7 @@
       </w:r>
       <w:proofErr w:type="spellEnd"/>
       <w:r>
-        <w:t xml:space="preserve"> é </w:t>
-      </w:r>
-      <w:r>
-        <w:t>um SGBD relacional</w:t>
+        <w:t xml:space="preserve"> é um SGBD relacional</w:t>
       </w:r>
       <w:r>
         <w:t xml:space="preserve"> sendo, por isso, utilizado para o armazenamento de todos os dados que de alguma maneira se relacionam. </w:t>
@@ -2895,19 +2945,7 @@
     </w:p>
     <w:p>
       <w:r>
-        <w:t xml:space="preserve">Neste capítulo, serão abordados os conceitos fundamentais relacionados </w:t>
-      </w:r>
-      <w:r>
-        <w:t>com</w:t>
-      </w:r>
-      <w:r>
-        <w:t xml:space="preserve"> </w:t>
-      </w:r>
-      <w:r>
-        <w:t>SGBD,</w:t>
-      </w:r>
-      <w:r>
-        <w:t xml:space="preserve"> bem como uma introdução ao </w:t>
+        <w:t xml:space="preserve">Neste capítulo, serão abordados os conceitos fundamentais relacionados com SGBD, bem como uma introdução ao </w:t>
       </w:r>
       <w:proofErr w:type="spellStart"/>
       <w:r>
@@ -2954,19 +2992,7 @@
         <w:t>software</w:t>
       </w:r>
       <w:r>
-        <w:t xml:space="preserve"> que permite a criação, manipulação e gestão de bases de dados. E</w:t>
-      </w:r>
-      <w:r>
-        <w:t>stes agem como</w:t>
-      </w:r>
-      <w:r>
-        <w:t xml:space="preserve"> uma interface entre os utilizadores e os dados armazenados, facilitando o acesso e a manipulação </w:t>
-      </w:r>
-      <w:r>
-        <w:t xml:space="preserve">dos mesmos </w:t>
-      </w:r>
-      <w:r>
-        <w:t xml:space="preserve">de forma eficiente e segura. Os SGBD podem ser classificados em diferentes categorias, como SGBD relacionais, SGBD orientados a objetos e SGBD </w:t>
+        <w:t xml:space="preserve"> que permite a criação, manipulação e gestão de bases de dados. Estes agem como uma interface entre os utilizadores e os dados armazenados, facilitando o acesso e a manipulação dos mesmos de forma eficiente e segura. Os SGBD podem ser classificados em diferentes categorias, como SGBD relacionais, SGBD orientados a objetos e SGBD </w:t>
       </w:r>
       <w:proofErr w:type="spellStart"/>
       <w:r>
@@ -2978,10 +3004,7 @@
       </w:r>
       <w:proofErr w:type="spellEnd"/>
       <w:r>
-        <w:t>, cada um adequado para diferentes tipos de aplicações e requisitos de dados</w:t>
-      </w:r>
-      <w:r>
-        <w:t xml:space="preserve">. O presente relatório será orientado no sentido de SGBD relacionais e </w:t>
+        <w:t xml:space="preserve">, cada um adequado para diferentes tipos de aplicações e requisitos de dados. O presente relatório será orientado no sentido de SGBD relacionais e </w:t>
       </w:r>
       <w:proofErr w:type="spellStart"/>
       <w:r>
@@ -3037,19 +3060,7 @@
       </w:r>
       <w:proofErr w:type="spellEnd"/>
       <w:r>
-        <w:t xml:space="preserve"> é um sistema de gestão de bases de dados relacional de código aberto, amplamente reconhecido pela sua robustez</w:t>
-      </w:r>
-      <w:r>
-        <w:t>.</w:t>
-      </w:r>
-      <w:r>
-        <w:t xml:space="preserve"> Ele oferece uma ampla gama de recursos avançados, incluindo suporte a procedimentos armazenados, gatilhos</w:t>
-      </w:r>
-      <w:r>
-        <w:t xml:space="preserve"> e vistas</w:t>
-      </w:r>
-      <w:r>
-        <w:t>.</w:t>
+        <w:t xml:space="preserve"> é um sistema de gestão de bases de dados relacional de código aberto, amplamente reconhecido pela sua robustez. Ele oferece uma ampla gama de recursos avançados, incluindo suporte a procedimentos armazenados, gatilhos e vistas.</w:t>
       </w:r>
     </w:p>
     <w:p>
@@ -3262,33 +3273,69 @@
         <w:pStyle w:val="Caption"/>
         <w:jc w:val="center"/>
       </w:pPr>
+      <w:bookmarkStart w:id="7" w:name="_Toc158398941"/>
       <w:r>
         <w:t xml:space="preserve">Figura </w:t>
       </w:r>
+      <w:fldSimple w:instr=" SEQ Figura \* ARABIC ">
+        <w:r>
+          <w:rPr>
+            <w:noProof/>
+          </w:rPr>
+          <w:t>1</w:t>
+        </w:r>
+      </w:fldSimple>
+      <w:r>
+        <w:t xml:space="preserve"> - Representação da metodologia </w:t>
+      </w:r>
+      <w:proofErr w:type="spellStart"/>
+      <w:r>
+        <w:t>big</w:t>
+      </w:r>
+      <w:proofErr w:type="spellEnd"/>
+      <w:r>
+        <w:t xml:space="preserve"> </w:t>
+      </w:r>
+      <w:proofErr w:type="spellStart"/>
+      <w:r>
+        <w:t>bang</w:t>
+      </w:r>
+      <w:proofErr w:type="spellEnd"/>
+      <w:r>
+        <w:t xml:space="preserve"> (</w:t>
+      </w:r>
+      <w:proofErr w:type="spellStart"/>
       <w:r>
         <w:fldChar w:fldCharType="begin"/>
       </w:r>
       <w:r>
-        <w:instrText xml:space="preserve"> SEQ Figura \* ARABIC </w:instrText>
+        <w:instrText>HYPERLINK "https://www.tutorialspoint.com/pg/software_engineering/software_development_life_cycle.htm"</w:instrText>
       </w:r>
       <w:r>
         <w:fldChar w:fldCharType="separate"/>
       </w:r>
       <w:r>
         <w:rPr>
-          <w:noProof/>
-        </w:rPr>
-        <w:t>1</w:t>
-      </w:r>
+          <w:rStyle w:val="Hyperlink"/>
+        </w:rPr>
+        <w:t>source</w:t>
+      </w:r>
+      <w:proofErr w:type="spellEnd"/>
       <w:r>
         <w:fldChar w:fldCharType="end"/>
       </w:r>
       <w:r>
-        <w:t xml:space="preserve"> - Representação da metodologia </w:t>
+        <w:t>)</w:t>
+      </w:r>
+      <w:bookmarkEnd w:id="7"/>
+    </w:p>
+    <w:p>
+      <w:r>
+        <w:t xml:space="preserve">A metodologia </w:t>
       </w:r>
       <w:proofErr w:type="spellStart"/>
       <w:r>
-        <w:t>big</w:t>
+        <w:t>Big</w:t>
       </w:r>
       <w:proofErr w:type="spellEnd"/>
       <w:r>
@@ -3296,54 +3343,10 @@
       </w:r>
       <w:proofErr w:type="spellStart"/>
       <w:r>
-        <w:t>bang</w:t>
+        <w:t>Bang</w:t>
       </w:r>
       <w:proofErr w:type="spellEnd"/>
       <w:r>
-        <w:t xml:space="preserve"> (</w:t>
-      </w:r>
-      <w:proofErr w:type="spellStart"/>
-      <w:r>
-        <w:fldChar w:fldCharType="begin"/>
-      </w:r>
-      <w:r>
-        <w:instrText>HYPERLINK "https://www.tutorialspoint.com/pg/software_engineering/software_development_life_cycle.htm"</w:instrText>
-      </w:r>
-      <w:r>
-        <w:fldChar w:fldCharType="separate"/>
-      </w:r>
-      <w:r>
-        <w:rPr>
-          <w:rStyle w:val="Hyperlink"/>
-        </w:rPr>
-        <w:t>source</w:t>
-      </w:r>
-      <w:proofErr w:type="spellEnd"/>
-      <w:r>
-        <w:fldChar w:fldCharType="end"/>
-      </w:r>
-      <w:r>
-        <w:t>)</w:t>
-      </w:r>
-    </w:p>
-    <w:p>
-      <w:r>
-        <w:t xml:space="preserve">A metodologia </w:t>
-      </w:r>
-      <w:proofErr w:type="spellStart"/>
-      <w:r>
-        <w:t>Big</w:t>
-      </w:r>
-      <w:proofErr w:type="spellEnd"/>
-      <w:r>
-        <w:t xml:space="preserve"> </w:t>
-      </w:r>
-      <w:proofErr w:type="spellStart"/>
-      <w:r>
-        <w:t>Bang</w:t>
-      </w:r>
-      <w:proofErr w:type="spellEnd"/>
-      <w:r>
         <w:t xml:space="preserve"> é uma abordagem que visa implementar todas as funcionalidades do sistema de uma só vez, sem subdivisões em fases distintas, como análise, design e implementação. Neste modelo, todas as partes do sistema são desenvolvidas e integradas simultaneamente, permitindo uma rápida entrega do produto final.</w:t>
       </w:r>
     </w:p>
@@ -3357,12 +3360,12 @@
       <w:pPr>
         <w:pStyle w:val="Heading2"/>
       </w:pPr>
-      <w:bookmarkStart w:id="7" w:name="_Toc158398455"/>
+      <w:bookmarkStart w:id="8" w:name="_Toc158398455"/>
       <w:r>
         <w:lastRenderedPageBreak/>
         <w:t>Ferramentas e Tecnologias Utilizadas</w:t>
       </w:r>
-      <w:bookmarkEnd w:id="7"/>
+      <w:bookmarkEnd w:id="8"/>
     </w:p>
     <w:p>
       <w:r>
@@ -3453,11 +3456,11 @@
         <w:t xml:space="preserve">gestão de </w:t>
       </w:r>
       <w:r>
-        <w:t>repositórios G</w:t>
+        <w:t xml:space="preserve">repositórios </w:t>
       </w:r>
       <w:proofErr w:type="spellStart"/>
       <w:r>
-        <w:t>it</w:t>
+        <w:t>Git</w:t>
       </w:r>
       <w:proofErr w:type="spellEnd"/>
       <w:r>
@@ -3675,11 +3678,11 @@
       <w:pPr>
         <w:pStyle w:val="Heading2"/>
       </w:pPr>
-      <w:bookmarkStart w:id="8" w:name="_Toc158398456"/>
+      <w:bookmarkStart w:id="9" w:name="_Toc158398456"/>
       <w:r>
         <w:t>Planeamento e Organização das Atividades</w:t>
       </w:r>
-      <w:bookmarkEnd w:id="8"/>
+      <w:bookmarkEnd w:id="9"/>
     </w:p>
     <w:p>
       <w:r>
@@ -3760,12 +3763,12 @@
       <w:pPr>
         <w:pStyle w:val="Heading1"/>
       </w:pPr>
-      <w:bookmarkStart w:id="9" w:name="_Toc158398457"/>
+      <w:bookmarkStart w:id="10" w:name="_Toc158398457"/>
       <w:r>
         <w:lastRenderedPageBreak/>
         <w:t>Arquitetura do sistema</w:t>
       </w:r>
-      <w:bookmarkEnd w:id="9"/>
+      <w:bookmarkEnd w:id="10"/>
     </w:p>
     <w:p>
       <w:r>
@@ -3788,11 +3791,11 @@
       <w:pPr>
         <w:pStyle w:val="Heading2"/>
       </w:pPr>
-      <w:bookmarkStart w:id="10" w:name="_Toc158398458"/>
+      <w:bookmarkStart w:id="11" w:name="_Toc158398458"/>
       <w:r>
         <w:t>Arquitetura da Plataforma</w:t>
       </w:r>
-      <w:bookmarkEnd w:id="10"/>
+      <w:bookmarkEnd w:id="11"/>
     </w:p>
     <w:p>
       <w:r>
@@ -3803,11 +3806,11 @@
       <w:pPr>
         <w:pStyle w:val="Heading2"/>
       </w:pPr>
-      <w:bookmarkStart w:id="11" w:name="_Toc158398459"/>
+      <w:bookmarkStart w:id="12" w:name="_Toc158398459"/>
       <w:r>
         <w:t>Componentes do Sistema</w:t>
       </w:r>
-      <w:bookmarkEnd w:id="11"/>
+      <w:bookmarkEnd w:id="12"/>
     </w:p>
     <w:p>
       <w:r>
@@ -3819,13 +3822,7 @@
       </w:r>
       <w:proofErr w:type="spellEnd"/>
       <w:r>
-        <w:t xml:space="preserve">, e os servidores </w:t>
-      </w:r>
-      <w:r>
-        <w:t xml:space="preserve">locais </w:t>
-      </w:r>
-      <w:r>
-        <w:t xml:space="preserve">de base de dados </w:t>
+        <w:t xml:space="preserve">, e os servidores locais de base de dados </w:t>
       </w:r>
       <w:proofErr w:type="spellStart"/>
       <w:r>
@@ -3865,10 +3862,7 @@
       </w:r>
       <w:proofErr w:type="spellEnd"/>
       <w:r>
-        <w:t xml:space="preserve"> </w:t>
-      </w:r>
-      <w:r>
-        <w:t xml:space="preserve">e </w:t>
+        <w:t xml:space="preserve"> e </w:t>
       </w:r>
       <w:proofErr w:type="spellStart"/>
       <w:r>
@@ -3918,11 +3912,11 @@
       <w:pPr>
         <w:pStyle w:val="Heading2"/>
       </w:pPr>
-      <w:bookmarkStart w:id="12" w:name="_Toc158398460"/>
+      <w:bookmarkStart w:id="13" w:name="_Toc158398460"/>
       <w:r>
         <w:t>Tecnologias Utilizadas</w:t>
       </w:r>
-      <w:bookmarkEnd w:id="12"/>
+      <w:bookmarkEnd w:id="13"/>
     </w:p>
     <w:p>
       <w:r>
@@ -3982,12 +3976,12 @@
       <w:pPr>
         <w:pStyle w:val="Heading2"/>
       </w:pPr>
-      <w:bookmarkStart w:id="13" w:name="_Toc158398461"/>
+      <w:bookmarkStart w:id="14" w:name="_Toc158398461"/>
       <w:r>
         <w:lastRenderedPageBreak/>
         <w:t>Esquema da Base de Dados</w:t>
       </w:r>
-      <w:bookmarkEnd w:id="13"/>
+      <w:bookmarkEnd w:id="14"/>
     </w:p>
     <w:p>
       <w:r>
@@ -4110,28 +4104,18 @@
       <w:pPr>
         <w:pStyle w:val="Caption"/>
       </w:pPr>
-      <w:bookmarkStart w:id="14" w:name="_Toc158398471"/>
+      <w:bookmarkStart w:id="15" w:name="_Toc158398942"/>
       <w:r>
         <w:t xml:space="preserve">Figura </w:t>
       </w:r>
-      <w:r>
-        <w:fldChar w:fldCharType="begin"/>
-      </w:r>
-      <w:r>
-        <w:instrText xml:space="preserve"> SEQ Figura \* ARABIC </w:instrText>
-      </w:r>
-      <w:r>
-        <w:fldChar w:fldCharType="separate"/>
-      </w:r>
-      <w:r>
-        <w:rPr>
-          <w:noProof/>
-        </w:rPr>
-        <w:t>3</w:t>
-      </w:r>
-      <w:r>
-        <w:fldChar w:fldCharType="end"/>
-      </w:r>
+      <w:fldSimple w:instr=" SEQ Figura \* ARABIC ">
+        <w:r>
+          <w:rPr>
+            <w:noProof/>
+          </w:rPr>
+          <w:t>3</w:t>
+        </w:r>
+      </w:fldSimple>
       <w:r>
         <w:t xml:space="preserve"> - Modelo ER base de dados </w:t>
       </w:r>
@@ -4139,7 +4123,7 @@
       <w:r>
         <w:t>Postgres</w:t>
       </w:r>
-      <w:bookmarkEnd w:id="14"/>
+      <w:bookmarkEnd w:id="15"/>
       <w:proofErr w:type="spellEnd"/>
     </w:p>
     <w:p>
@@ -4161,12 +4145,12 @@
       <w:pPr>
         <w:pStyle w:val="Heading1"/>
       </w:pPr>
-      <w:bookmarkStart w:id="15" w:name="_Toc158398462"/>
+      <w:bookmarkStart w:id="16" w:name="_Toc158398462"/>
       <w:r>
         <w:lastRenderedPageBreak/>
         <w:t>Testes e Validação</w:t>
       </w:r>
-      <w:bookmarkEnd w:id="15"/>
+      <w:bookmarkEnd w:id="16"/>
     </w:p>
     <w:p>
       <w:r>
@@ -4193,108 +4177,45 @@
       <w:pPr>
         <w:pStyle w:val="Heading2"/>
       </w:pPr>
-      <w:bookmarkStart w:id="16" w:name="_Toc158398463"/>
+      <w:bookmarkStart w:id="17" w:name="_Toc158398463"/>
       <w:r>
         <w:t>Desenvolvimento Simultâneo</w:t>
       </w:r>
-      <w:bookmarkEnd w:id="16"/>
-    </w:p>
-    <w:p>
-      <w:r>
-        <w:t xml:space="preserve">A implementação da plataforma baseou-se no desenvolvimento simultâneo de todas as funcionalidades essenciais, incluindo a gestão </w:t>
-      </w:r>
-      <w:r>
-        <w:t>e</w:t>
-      </w:r>
-      <w:r>
-        <w:t xml:space="preserve"> </w:t>
-      </w:r>
-      <w:r>
-        <w:t>encomenda</w:t>
-      </w:r>
-      <w:r>
-        <w:t xml:space="preserve"> de componentes, </w:t>
-      </w:r>
-      <w:r>
-        <w:t xml:space="preserve">gestão </w:t>
-      </w:r>
-      <w:r>
-        <w:t>de equipamentos</w:t>
-      </w:r>
-      <w:r>
-        <w:t xml:space="preserve"> e</w:t>
-      </w:r>
-      <w:r>
-        <w:t xml:space="preserve"> armazenamento</w:t>
-      </w:r>
-      <w:r>
-        <w:t xml:space="preserve"> de </w:t>
-      </w:r>
-      <w:r>
-        <w:t xml:space="preserve">produtos. </w:t>
-      </w:r>
-      <w:r>
-        <w:t xml:space="preserve">Foi empregue uma </w:t>
-      </w:r>
-      <w:r>
-        <w:t xml:space="preserve">abordagem onde cada parte </w:t>
-      </w:r>
-      <w:r>
-        <w:t>da plataforma</w:t>
-      </w:r>
-      <w:r>
-        <w:t xml:space="preserve"> foi desenvolvida de forma iterativa e incremental.</w:t>
+      <w:bookmarkEnd w:id="17"/>
+    </w:p>
+    <w:p>
+      <w:r>
+        <w:t>A implementação da plataforma baseou-se no desenvolvimento simultâneo de todas as funcionalidades essenciais, incluindo a gestão e encomenda de componentes, gestão de equipamentos e armazenamento de produtos. Foi empregue uma abordagem onde cada parte da plataforma foi desenvolvida de forma iterativa e incremental.</w:t>
       </w:r>
     </w:p>
     <w:p>
       <w:pPr>
         <w:pStyle w:val="Heading2"/>
       </w:pPr>
-      <w:bookmarkStart w:id="17" w:name="_Toc158398464"/>
+      <w:bookmarkStart w:id="18" w:name="_Toc158398464"/>
       <w:r>
         <w:t>Integração Contínua</w:t>
       </w:r>
-      <w:bookmarkEnd w:id="17"/>
-    </w:p>
-    <w:p>
-      <w:r>
-        <w:t>Durante o desenvolvimento, foi adotada uma abordagem de integração contínua, onde as alterações de código eram frequentemente integradas ao repositório principal. Isso permitiu</w:t>
-      </w:r>
-      <w:r>
-        <w:t xml:space="preserve"> uma melhor definição das fases de desenvolvimento de cada funcionalidade.</w:t>
+      <w:bookmarkEnd w:id="18"/>
+    </w:p>
+    <w:p>
+      <w:r>
+        <w:t>Durante o desenvolvimento, foi adotada uma abordagem de integração contínua, onde as alterações de código eram frequentemente integradas ao repositório principal. Isso permitiu uma melhor definição das fases de desenvolvimento de cada funcionalidade.</w:t>
       </w:r>
     </w:p>
     <w:p>
       <w:pPr>
         <w:pStyle w:val="Heading2"/>
       </w:pPr>
-      <w:bookmarkStart w:id="18" w:name="_Toc158398465"/>
-      <w:r>
-        <w:t>T</w:t>
-      </w:r>
-      <w:r>
-        <w:t>estes e Validação</w:t>
-      </w:r>
-      <w:bookmarkEnd w:id="18"/>
-    </w:p>
-    <w:p>
-      <w:r>
-        <w:t>Foram realizados testes em todas as funcionalidades da plataforma, incluindo testes</w:t>
-      </w:r>
-      <w:r>
-        <w:t xml:space="preserve"> procedimentos e funções da base de dados</w:t>
-      </w:r>
-      <w:r>
-        <w:t>. Isso ajudou a garantir que todas as partes d</w:t>
-      </w:r>
-      <w:r>
-        <w:t>a plataforma que foram desenvolvidas</w:t>
-      </w:r>
-      <w:r>
-        <w:t xml:space="preserve"> funcionassem conforme o esperado</w:t>
-      </w:r>
-      <w:r>
-        <w:t>.</w:t>
+      <w:bookmarkStart w:id="19" w:name="_Toc158398465"/>
+      <w:r>
+        <w:t>Testes e Validação</w:t>
+      </w:r>
+      <w:bookmarkEnd w:id="19"/>
+    </w:p>
+    <w:p>
+      <w:r>
+        <w:t>Foram realizados testes em todas as funcionalidades da plataforma, incluindo testes procedimentos e funções da base de dados. Isso ajudou a garantir que todas as partes da plataforma que foram desenvolvidas funcionassem conforme o esperado.</w:t>
       </w:r>
     </w:p>
     <w:p>
@@ -4310,12 +4231,12 @@
       <w:pPr>
         <w:pStyle w:val="Heading1"/>
       </w:pPr>
-      <w:bookmarkStart w:id="19" w:name="_Toc158398466"/>
+      <w:bookmarkStart w:id="20" w:name="_Toc158398466"/>
       <w:r>
         <w:lastRenderedPageBreak/>
         <w:t>Resultados e Desafios</w:t>
       </w:r>
-      <w:bookmarkEnd w:id="19"/>
+      <w:bookmarkEnd w:id="20"/>
     </w:p>
     <w:p>
       <w:r>
@@ -4326,11 +4247,11 @@
       <w:pPr>
         <w:pStyle w:val="Heading2"/>
       </w:pPr>
-      <w:bookmarkStart w:id="20" w:name="_Toc158398467"/>
+      <w:bookmarkStart w:id="21" w:name="_Toc158398467"/>
       <w:r>
         <w:t>Funcionalidades Implementadas</w:t>
       </w:r>
-      <w:bookmarkEnd w:id="20"/>
+      <w:bookmarkEnd w:id="21"/>
     </w:p>
     <w:p>
       <w:r>
@@ -4490,13 +4411,7 @@
         <w:rPr>
           <w:iCs/>
         </w:rPr>
-        <w:t>(implementado apenas a nível de base de dados)</w:t>
-      </w:r>
-      <w:r>
-        <w:rPr>
-          <w:iCs/>
-        </w:rPr>
-        <w:t>;</w:t>
+        <w:t>(implementado apenas a nível de base de dados);</w:t>
       </w:r>
     </w:p>
     <w:p>
@@ -4530,11 +4445,11 @@
       <w:pPr>
         <w:pStyle w:val="Heading2"/>
       </w:pPr>
-      <w:bookmarkStart w:id="21" w:name="_Toc158398468"/>
+      <w:bookmarkStart w:id="22" w:name="_Toc158398468"/>
       <w:r>
         <w:t>Desafios Enfrentados</w:t>
       </w:r>
-      <w:bookmarkEnd w:id="21"/>
+      <w:bookmarkEnd w:id="22"/>
     </w:p>
     <w:p>
       <w:r>
@@ -4600,11 +4515,11 @@
       <w:pPr>
         <w:pStyle w:val="Heading2"/>
       </w:pPr>
-      <w:bookmarkStart w:id="22" w:name="_Toc158398469"/>
+      <w:bookmarkStart w:id="23" w:name="_Toc158398469"/>
       <w:r>
         <w:t>Lições Aprendidas</w:t>
       </w:r>
-      <w:bookmarkEnd w:id="22"/>
+      <w:bookmarkEnd w:id="23"/>
     </w:p>
     <w:p>
       <w:r>
@@ -4640,12 +4555,12 @@
       <w:pPr>
         <w:pStyle w:val="Heading1"/>
       </w:pPr>
-      <w:bookmarkStart w:id="23" w:name="_Toc158398470"/>
+      <w:bookmarkStart w:id="24" w:name="_Toc158398470"/>
       <w:r>
         <w:lastRenderedPageBreak/>
         <w:t>Conclusão</w:t>
       </w:r>
-      <w:bookmarkEnd w:id="23"/>
+      <w:bookmarkEnd w:id="24"/>
     </w:p>
     <w:p>
       <w:r>
@@ -4704,31 +4619,7 @@
     </w:p>
     <w:p>
       <w:r>
-        <w:t>Apesar da</w:t>
-      </w:r>
-      <w:r>
-        <w:t xml:space="preserve"> maior parte das</w:t>
-      </w:r>
-      <w:r>
-        <w:t xml:space="preserve"> funcionalidades principais terem sido implementadas com sucesso, algumas não foram </w:t>
-      </w:r>
-      <w:r>
-        <w:t xml:space="preserve">implementadas </w:t>
-      </w:r>
-      <w:r>
-        <w:t xml:space="preserve">conforme planeado devido a desafios relacionados com a gestão de tempo e recursos, agravados pela realização individual </w:t>
-      </w:r>
-      <w:r>
-        <w:t>do projeto</w:t>
-      </w:r>
-      <w:r>
-        <w:t xml:space="preserve">. Esses desafios ressaltaram a importância da gestão eficaz do tempo e da colaboração entre os membros de </w:t>
-      </w:r>
-      <w:r>
-        <w:t>um grupo</w:t>
-      </w:r>
-      <w:r>
-        <w:t>.</w:t>
+        <w:t>Apesar da maior parte das funcionalidades principais terem sido implementadas com sucesso, algumas não foram implementadas conforme planeado devido a desafios relacionados com a gestão de tempo e recursos, agravados pela realização individual do projeto. Esses desafios ressaltaram a importância da gestão eficaz do tempo e da colaboração entre os membros de um grupo.</w:t>
       </w:r>
     </w:p>
     <w:p>
@@ -6834,6 +6725,7 @@
   <w:style w:type="character" w:default="1" w:styleId="DefaultParagraphFont">
     <w:name w:val="Default Paragraph Font"/>
     <w:uiPriority w:val="1"/>
+    <w:semiHidden/>
     <w:unhideWhenUsed/>
   </w:style>
   <w:style w:type="table" w:default="1" w:styleId="TableNormal">

</xml_diff>

<commit_message>
added import and export data from/to json files
</commit_message>
<xml_diff>
--- a/docs/RelatorioGrupo28.docx
+++ b/docs/RelatorioGrupo28.docx
@@ -831,7 +831,7 @@
     </w:p>
     <w:p>
       <w:pPr>
-        <w:pStyle w:val="TOC1"/>
+        <w:pStyle w:val="ndice1"/>
         <w:tabs>
           <w:tab w:val="right" w:leader="dot" w:pos="9062"/>
         </w:tabs>
@@ -875,7 +875,7 @@
       <w:hyperlink w:anchor="_Toc158398448" w:history="1">
         <w:r>
           <w:rPr>
-            <w:rStyle w:val="Hyperlink"/>
+            <w:rStyle w:val="Hiperligao"/>
             <w:noProof/>
           </w:rPr>
           <w:t>1. Introdução</w:t>
@@ -932,7 +932,7 @@
     </w:p>
     <w:p>
       <w:pPr>
-        <w:pStyle w:val="TOC1"/>
+        <w:pStyle w:val="ndice1"/>
         <w:tabs>
           <w:tab w:val="right" w:leader="dot" w:pos="9062"/>
         </w:tabs>
@@ -952,7 +952,7 @@
       <w:hyperlink w:anchor="_Toc158398449" w:history="1">
         <w:r>
           <w:rPr>
-            <w:rStyle w:val="Hyperlink"/>
+            <w:rStyle w:val="Hiperligao"/>
             <w:noProof/>
           </w:rPr>
           <w:t>2. Fundamentação teórica</w:t>
@@ -1009,7 +1009,7 @@
     </w:p>
     <w:p>
       <w:pPr>
-        <w:pStyle w:val="TOC2"/>
+        <w:pStyle w:val="ndice2"/>
         <w:tabs>
           <w:tab w:val="right" w:leader="dot" w:pos="9062"/>
         </w:tabs>
@@ -1026,7 +1026,7 @@
       <w:hyperlink w:anchor="_Toc158398450" w:history="1">
         <w:r>
           <w:rPr>
-            <w:rStyle w:val="Hyperlink"/>
+            <w:rStyle w:val="Hiperligao"/>
             <w:noProof/>
           </w:rPr>
           <w:t>2.1. Conceitos básicos sobre Sistemas de Gestão de Bases de Dados (SGBD)</w:t>
@@ -1083,7 +1083,7 @@
     </w:p>
     <w:p>
       <w:pPr>
-        <w:pStyle w:val="TOC2"/>
+        <w:pStyle w:val="ndice2"/>
         <w:tabs>
           <w:tab w:val="right" w:leader="dot" w:pos="9062"/>
         </w:tabs>
@@ -1100,14 +1100,14 @@
       <w:hyperlink w:anchor="_Toc158398451" w:history="1">
         <w:r>
           <w:rPr>
-            <w:rStyle w:val="Hyperlink"/>
+            <w:rStyle w:val="Hiperligao"/>
             <w:noProof/>
           </w:rPr>
           <w:t xml:space="preserve">2.2. Introdução ao </w:t>
         </w:r>
         <w:r>
           <w:rPr>
-            <w:rStyle w:val="Hyperlink"/>
+            <w:rStyle w:val="Hiperligao"/>
             <w:i/>
             <w:noProof/>
           </w:rPr>
@@ -1115,14 +1115,14 @@
         </w:r>
         <w:r>
           <w:rPr>
-            <w:rStyle w:val="Hyperlink"/>
+            <w:rStyle w:val="Hiperligao"/>
             <w:noProof/>
           </w:rPr>
           <w:t xml:space="preserve"> e </w:t>
         </w:r>
         <w:r>
           <w:rPr>
-            <w:rStyle w:val="Hyperlink"/>
+            <w:rStyle w:val="Hiperligao"/>
             <w:i/>
             <w:noProof/>
           </w:rPr>
@@ -1180,7 +1180,7 @@
     </w:p>
     <w:p>
       <w:pPr>
-        <w:pStyle w:val="TOC2"/>
+        <w:pStyle w:val="ndice2"/>
         <w:tabs>
           <w:tab w:val="right" w:leader="dot" w:pos="9062"/>
         </w:tabs>
@@ -1197,7 +1197,7 @@
       <w:hyperlink w:anchor="_Toc158398452" w:history="1">
         <w:r>
           <w:rPr>
-            <w:rStyle w:val="Hyperlink"/>
+            <w:rStyle w:val="Hiperligao"/>
             <w:noProof/>
           </w:rPr>
           <w:t>2.3. Revisão dos principais conceitos relacionados à indústria de assemblagem de computadores</w:t>
@@ -1254,7 +1254,7 @@
     </w:p>
     <w:p>
       <w:pPr>
-        <w:pStyle w:val="TOC1"/>
+        <w:pStyle w:val="ndice1"/>
         <w:tabs>
           <w:tab w:val="right" w:leader="dot" w:pos="9062"/>
         </w:tabs>
@@ -1274,7 +1274,7 @@
       <w:hyperlink w:anchor="_Toc158398453" w:history="1">
         <w:r>
           <w:rPr>
-            <w:rStyle w:val="Hyperlink"/>
+            <w:rStyle w:val="Hiperligao"/>
             <w:noProof/>
           </w:rPr>
           <w:t>3. Metodologia</w:t>
@@ -1331,7 +1331,7 @@
     </w:p>
     <w:p>
       <w:pPr>
-        <w:pStyle w:val="TOC2"/>
+        <w:pStyle w:val="ndice2"/>
         <w:tabs>
           <w:tab w:val="right" w:leader="dot" w:pos="9062"/>
         </w:tabs>
@@ -1348,7 +1348,7 @@
       <w:hyperlink w:anchor="_Toc158398454" w:history="1">
         <w:r>
           <w:rPr>
-            <w:rStyle w:val="Hyperlink"/>
+            <w:rStyle w:val="Hiperligao"/>
             <w:noProof/>
           </w:rPr>
           <w:t>3.1. Descrição da Metodologia Big Bang</w:t>
@@ -1405,7 +1405,7 @@
     </w:p>
     <w:p>
       <w:pPr>
-        <w:pStyle w:val="TOC2"/>
+        <w:pStyle w:val="ndice2"/>
         <w:tabs>
           <w:tab w:val="right" w:leader="dot" w:pos="9062"/>
         </w:tabs>
@@ -1422,7 +1422,7 @@
       <w:hyperlink w:anchor="_Toc158398455" w:history="1">
         <w:r>
           <w:rPr>
-            <w:rStyle w:val="Hyperlink"/>
+            <w:rStyle w:val="Hiperligao"/>
             <w:noProof/>
           </w:rPr>
           <w:t>3.2. Ferramentas e Tecnologias Utilizadas</w:t>
@@ -1479,7 +1479,7 @@
     </w:p>
     <w:p>
       <w:pPr>
-        <w:pStyle w:val="TOC2"/>
+        <w:pStyle w:val="ndice2"/>
         <w:tabs>
           <w:tab w:val="right" w:leader="dot" w:pos="9062"/>
         </w:tabs>
@@ -1496,7 +1496,7 @@
       <w:hyperlink w:anchor="_Toc158398456" w:history="1">
         <w:r>
           <w:rPr>
-            <w:rStyle w:val="Hyperlink"/>
+            <w:rStyle w:val="Hiperligao"/>
             <w:noProof/>
           </w:rPr>
           <w:t>3.3. Planeamento e Organização das Atividades</w:t>
@@ -1553,7 +1553,7 @@
     </w:p>
     <w:p>
       <w:pPr>
-        <w:pStyle w:val="TOC1"/>
+        <w:pStyle w:val="ndice1"/>
         <w:tabs>
           <w:tab w:val="right" w:leader="dot" w:pos="9062"/>
         </w:tabs>
@@ -1573,7 +1573,7 @@
       <w:hyperlink w:anchor="_Toc158398457" w:history="1">
         <w:r>
           <w:rPr>
-            <w:rStyle w:val="Hyperlink"/>
+            <w:rStyle w:val="Hiperligao"/>
             <w:noProof/>
           </w:rPr>
           <w:t>4. Arquitetura do sistema</w:t>
@@ -1630,7 +1630,7 @@
     </w:p>
     <w:p>
       <w:pPr>
-        <w:pStyle w:val="TOC2"/>
+        <w:pStyle w:val="ndice2"/>
         <w:tabs>
           <w:tab w:val="right" w:leader="dot" w:pos="9062"/>
         </w:tabs>
@@ -1647,7 +1647,7 @@
       <w:hyperlink w:anchor="_Toc158398458" w:history="1">
         <w:r>
           <w:rPr>
-            <w:rStyle w:val="Hyperlink"/>
+            <w:rStyle w:val="Hiperligao"/>
             <w:noProof/>
           </w:rPr>
           <w:t>4.1. Arquitetura da Plataforma</w:t>
@@ -1704,7 +1704,7 @@
     </w:p>
     <w:p>
       <w:pPr>
-        <w:pStyle w:val="TOC2"/>
+        <w:pStyle w:val="ndice2"/>
         <w:tabs>
           <w:tab w:val="right" w:leader="dot" w:pos="9062"/>
         </w:tabs>
@@ -1721,7 +1721,7 @@
       <w:hyperlink w:anchor="_Toc158398459" w:history="1">
         <w:r>
           <w:rPr>
-            <w:rStyle w:val="Hyperlink"/>
+            <w:rStyle w:val="Hiperligao"/>
             <w:noProof/>
           </w:rPr>
           <w:t>4.2. Componentes do Sistema</w:t>
@@ -1778,7 +1778,7 @@
     </w:p>
     <w:p>
       <w:pPr>
-        <w:pStyle w:val="TOC2"/>
+        <w:pStyle w:val="ndice2"/>
         <w:tabs>
           <w:tab w:val="right" w:leader="dot" w:pos="9062"/>
         </w:tabs>
@@ -1795,7 +1795,7 @@
       <w:hyperlink w:anchor="_Toc158398460" w:history="1">
         <w:r>
           <w:rPr>
-            <w:rStyle w:val="Hyperlink"/>
+            <w:rStyle w:val="Hiperligao"/>
             <w:noProof/>
           </w:rPr>
           <w:t>4.3. Tecnologias Utilizadas</w:t>
@@ -1852,7 +1852,7 @@
     </w:p>
     <w:p>
       <w:pPr>
-        <w:pStyle w:val="TOC2"/>
+        <w:pStyle w:val="ndice2"/>
         <w:tabs>
           <w:tab w:val="right" w:leader="dot" w:pos="9062"/>
         </w:tabs>
@@ -1869,7 +1869,7 @@
       <w:hyperlink w:anchor="_Toc158398461" w:history="1">
         <w:r>
           <w:rPr>
-            <w:rStyle w:val="Hyperlink"/>
+            <w:rStyle w:val="Hiperligao"/>
             <w:noProof/>
           </w:rPr>
           <w:t>4.4. Esquema da Base de Dados</w:t>
@@ -1926,7 +1926,7 @@
     </w:p>
     <w:p>
       <w:pPr>
-        <w:pStyle w:val="TOC1"/>
+        <w:pStyle w:val="ndice1"/>
         <w:tabs>
           <w:tab w:val="right" w:leader="dot" w:pos="9062"/>
         </w:tabs>
@@ -1946,7 +1946,7 @@
       <w:hyperlink w:anchor="_Toc158398462" w:history="1">
         <w:r>
           <w:rPr>
-            <w:rStyle w:val="Hyperlink"/>
+            <w:rStyle w:val="Hiperligao"/>
             <w:noProof/>
           </w:rPr>
           <w:t>5. Testes e Validação</w:t>
@@ -2003,7 +2003,7 @@
     </w:p>
     <w:p>
       <w:pPr>
-        <w:pStyle w:val="TOC2"/>
+        <w:pStyle w:val="ndice2"/>
         <w:tabs>
           <w:tab w:val="right" w:leader="dot" w:pos="9062"/>
         </w:tabs>
@@ -2020,7 +2020,7 @@
       <w:hyperlink w:anchor="_Toc158398463" w:history="1">
         <w:r>
           <w:rPr>
-            <w:rStyle w:val="Hyperlink"/>
+            <w:rStyle w:val="Hiperligao"/>
             <w:noProof/>
           </w:rPr>
           <w:t>5.1. Desenvolvimento Simultâneo</w:t>
@@ -2077,7 +2077,7 @@
     </w:p>
     <w:p>
       <w:pPr>
-        <w:pStyle w:val="TOC2"/>
+        <w:pStyle w:val="ndice2"/>
         <w:tabs>
           <w:tab w:val="right" w:leader="dot" w:pos="9062"/>
         </w:tabs>
@@ -2094,7 +2094,7 @@
       <w:hyperlink w:anchor="_Toc158398464" w:history="1">
         <w:r>
           <w:rPr>
-            <w:rStyle w:val="Hyperlink"/>
+            <w:rStyle w:val="Hiperligao"/>
             <w:noProof/>
           </w:rPr>
           <w:t>5.2. Integração Contínua</w:t>
@@ -2151,7 +2151,7 @@
     </w:p>
     <w:p>
       <w:pPr>
-        <w:pStyle w:val="TOC2"/>
+        <w:pStyle w:val="ndice2"/>
         <w:tabs>
           <w:tab w:val="right" w:leader="dot" w:pos="9062"/>
         </w:tabs>
@@ -2168,7 +2168,7 @@
       <w:hyperlink w:anchor="_Toc158398465" w:history="1">
         <w:r>
           <w:rPr>
-            <w:rStyle w:val="Hyperlink"/>
+            <w:rStyle w:val="Hiperligao"/>
             <w:noProof/>
           </w:rPr>
           <w:t>5.3. Testes e Validação</w:t>
@@ -2225,7 +2225,7 @@
     </w:p>
     <w:p>
       <w:pPr>
-        <w:pStyle w:val="TOC1"/>
+        <w:pStyle w:val="ndice1"/>
         <w:tabs>
           <w:tab w:val="right" w:leader="dot" w:pos="9062"/>
         </w:tabs>
@@ -2245,7 +2245,7 @@
       <w:hyperlink w:anchor="_Toc158398466" w:history="1">
         <w:r>
           <w:rPr>
-            <w:rStyle w:val="Hyperlink"/>
+            <w:rStyle w:val="Hiperligao"/>
             <w:noProof/>
           </w:rPr>
           <w:t>6. Resultados e Desafios</w:t>
@@ -2302,7 +2302,7 @@
     </w:p>
     <w:p>
       <w:pPr>
-        <w:pStyle w:val="TOC2"/>
+        <w:pStyle w:val="ndice2"/>
         <w:tabs>
           <w:tab w:val="right" w:leader="dot" w:pos="9062"/>
         </w:tabs>
@@ -2319,7 +2319,7 @@
       <w:hyperlink w:anchor="_Toc158398467" w:history="1">
         <w:r>
           <w:rPr>
-            <w:rStyle w:val="Hyperlink"/>
+            <w:rStyle w:val="Hiperligao"/>
             <w:noProof/>
           </w:rPr>
           <w:t>6.1. Funcionalidades Implementadas</w:t>
@@ -2376,7 +2376,7 @@
     </w:p>
     <w:p>
       <w:pPr>
-        <w:pStyle w:val="TOC2"/>
+        <w:pStyle w:val="ndice2"/>
         <w:tabs>
           <w:tab w:val="right" w:leader="dot" w:pos="9062"/>
         </w:tabs>
@@ -2393,7 +2393,7 @@
       <w:hyperlink w:anchor="_Toc158398468" w:history="1">
         <w:r>
           <w:rPr>
-            <w:rStyle w:val="Hyperlink"/>
+            <w:rStyle w:val="Hiperligao"/>
             <w:noProof/>
           </w:rPr>
           <w:t>6.2. Desafios Enfrentados</w:t>
@@ -2450,7 +2450,7 @@
     </w:p>
     <w:p>
       <w:pPr>
-        <w:pStyle w:val="TOC2"/>
+        <w:pStyle w:val="ndice2"/>
         <w:tabs>
           <w:tab w:val="right" w:leader="dot" w:pos="9062"/>
         </w:tabs>
@@ -2467,7 +2467,7 @@
       <w:hyperlink w:anchor="_Toc158398469" w:history="1">
         <w:r>
           <w:rPr>
-            <w:rStyle w:val="Hyperlink"/>
+            <w:rStyle w:val="Hiperligao"/>
             <w:noProof/>
           </w:rPr>
           <w:t>6.3. Lições Aprendidas</w:t>
@@ -2524,7 +2524,7 @@
     </w:p>
     <w:p>
       <w:pPr>
-        <w:pStyle w:val="TOC1"/>
+        <w:pStyle w:val="ndice1"/>
         <w:tabs>
           <w:tab w:val="right" w:leader="dot" w:pos="9062"/>
         </w:tabs>
@@ -2544,7 +2544,7 @@
       <w:hyperlink w:anchor="_Toc158398470" w:history="1">
         <w:r>
           <w:rPr>
-            <w:rStyle w:val="Hyperlink"/>
+            <w:rStyle w:val="Hiperligao"/>
             <w:noProof/>
           </w:rPr>
           <w:t>7. Conclusão</w:t>
@@ -2665,7 +2665,7 @@
     </w:p>
     <w:p>
       <w:pPr>
-        <w:pStyle w:val="TableofFigures"/>
+        <w:pStyle w:val="ndicedeilustraes"/>
         <w:tabs>
           <w:tab w:val="right" w:leader="dot" w:pos="9062"/>
         </w:tabs>
@@ -2691,7 +2691,7 @@
       <w:hyperlink w:anchor="_Toc158398941" w:history="1">
         <w:r>
           <w:rPr>
-            <w:rStyle w:val="Hyperlink"/>
+            <w:rStyle w:val="Hiperligao"/>
             <w:noProof/>
           </w:rPr>
           <w:t>Figura 1 - Representação da metodologia big bang (source)</w:t>
@@ -2748,7 +2748,7 @@
     </w:p>
     <w:p>
       <w:pPr>
-        <w:pStyle w:val="TableofFigures"/>
+        <w:pStyle w:val="ndicedeilustraes"/>
         <w:tabs>
           <w:tab w:val="right" w:leader="dot" w:pos="9062"/>
         </w:tabs>
@@ -2765,7 +2765,7 @@
       <w:hyperlink w:anchor="_Toc158398942" w:history="1">
         <w:r>
           <w:rPr>
-            <w:rStyle w:val="Hyperlink"/>
+            <w:rStyle w:val="Hiperligao"/>
             <w:noProof/>
           </w:rPr>
           <w:t>Figura 3 - Modelo ER base de dados Postgres</w:t>
@@ -2841,7 +2841,7 @@
     </w:p>
     <w:p>
       <w:pPr>
-        <w:pStyle w:val="Heading1"/>
+        <w:pStyle w:val="Ttulo1"/>
       </w:pPr>
       <w:bookmarkStart w:id="0" w:name="_Toc158398448"/>
       <w:r>
@@ -2859,7 +2859,6 @@
       <w:r>
         <w:t xml:space="preserve">O projeto foi desenvolvido com base em tecnologias web, visando uma interface simples de apresentação e manipulação de dados. Dados estes que são armazenados nos SGBD (sistema de gestão de base de dados) </w:t>
       </w:r>
-      <w:proofErr w:type="spellStart"/>
       <w:r>
         <w:rPr>
           <w:i/>
@@ -2868,11 +2867,9 @@
         </w:rPr>
         <w:t>PostgreSQL</w:t>
       </w:r>
-      <w:proofErr w:type="spellEnd"/>
       <w:r>
         <w:t xml:space="preserve"> e </w:t>
       </w:r>
-      <w:proofErr w:type="spellStart"/>
       <w:r>
         <w:rPr>
           <w:i/>
@@ -2880,30 +2877,16 @@
         </w:rPr>
         <w:t>MongoDB</w:t>
       </w:r>
-      <w:proofErr w:type="spellEnd"/>
       <w:r>
         <w:t>.</w:t>
       </w:r>
     </w:p>
     <w:p>
-      <w:proofErr w:type="spellStart"/>
-      <w:r>
-        <w:t>PostgreSQL</w:t>
-      </w:r>
-      <w:proofErr w:type="spellEnd"/>
-      <w:r>
-        <w:t xml:space="preserve"> é um SGBD relacional</w:t>
-      </w:r>
-      <w:r>
-        <w:t xml:space="preserve"> sendo, por isso, utilizado para o armazenamento de todos os dados que de alguma maneira se relacionam. </w:t>
-      </w:r>
-      <w:proofErr w:type="spellStart"/>
-      <w:r>
-        <w:t>MongoDB</w:t>
-      </w:r>
-      <w:proofErr w:type="spellEnd"/>
-      <w:r>
-        <w:t xml:space="preserve"> destaca-se pela sua flexibilidade na gestão de dados não estruturados sendo, por isso, utilizado para o armazenamento de informação adicional.</w:t>
+      <w:r>
+        <w:t>PostgreSQL é um SGBD relacional</w:t>
+      </w:r>
+      <w:r>
+        <w:t xml:space="preserve"> sendo, por isso, utilizado para o armazenamento de todos os dados que de alguma maneira se relacionam. MongoDB destaca-se pela sua flexibilidade na gestão de dados não estruturados sendo, por isso, utilizado para o armazenamento de informação adicional.</w:t>
       </w:r>
     </w:p>
     <w:p>
@@ -2934,7 +2917,7 @@
     </w:p>
     <w:p>
       <w:pPr>
-        <w:pStyle w:val="Heading1"/>
+        <w:pStyle w:val="Ttulo1"/>
       </w:pPr>
       <w:bookmarkStart w:id="1" w:name="_Toc158398449"/>
       <w:r>
@@ -2945,28 +2928,12 @@
     </w:p>
     <w:p>
       <w:r>
-        <w:t xml:space="preserve">Neste capítulo, serão abordados os conceitos fundamentais relacionados com SGBD, bem como uma introdução ao </w:t>
-      </w:r>
-      <w:proofErr w:type="spellStart"/>
-      <w:r>
-        <w:t>PostgreSQL</w:t>
-      </w:r>
-      <w:proofErr w:type="spellEnd"/>
-      <w:r>
-        <w:t xml:space="preserve"> e </w:t>
-      </w:r>
-      <w:proofErr w:type="spellStart"/>
-      <w:r>
-        <w:t>MongoDB</w:t>
-      </w:r>
-      <w:proofErr w:type="spellEnd"/>
-      <w:r>
-        <w:t>. Além disso, serão discutidos os principais conceitos relevantes à indústria de montagem de computadores.</w:t>
-      </w:r>
-    </w:p>
-    <w:p>
-      <w:pPr>
-        <w:pStyle w:val="Heading2"/>
+        <w:t>Neste capítulo, serão abordados os conceitos fundamentais relacionados com SGBD, bem como uma introdução ao PostgreSQL e MongoDB. Além disso, serão discutidos os principais conceitos relevantes à indústria de montagem de computadores.</w:t>
+      </w:r>
+    </w:p>
+    <w:p>
+      <w:pPr>
+        <w:pStyle w:val="Ttulo2"/>
       </w:pPr>
       <w:bookmarkStart w:id="2" w:name="_Toc158398450"/>
       <w:r>
@@ -2994,7 +2961,6 @@
       <w:r>
         <w:t xml:space="preserve"> que permite a criação, manipulação e gestão de bases de dados. Estes agem como uma interface entre os utilizadores e os dados armazenados, facilitando o acesso e a manipulação dos mesmos de forma eficiente e segura. Os SGBD podem ser classificados em diferentes categorias, como SGBD relacionais, SGBD orientados a objetos e SGBD </w:t>
       </w:r>
-      <w:proofErr w:type="spellStart"/>
       <w:r>
         <w:rPr>
           <w:i/>
@@ -3002,11 +2968,9 @@
         </w:rPr>
         <w:t>NoSQL</w:t>
       </w:r>
-      <w:proofErr w:type="spellEnd"/>
       <w:r>
         <w:t xml:space="preserve">, cada um adequado para diferentes tipos de aplicações e requisitos de dados. O presente relatório será orientado no sentido de SGBD relacionais e </w:t>
       </w:r>
-      <w:proofErr w:type="spellStart"/>
       <w:r>
         <w:rPr>
           <w:i/>
@@ -3014,20 +2978,18 @@
         </w:rPr>
         <w:t>NoSQL</w:t>
       </w:r>
-      <w:proofErr w:type="spellEnd"/>
       <w:r>
         <w:t>.</w:t>
       </w:r>
     </w:p>
     <w:p>
       <w:pPr>
-        <w:pStyle w:val="Heading2"/>
+        <w:pStyle w:val="Ttulo2"/>
       </w:pPr>
       <w:bookmarkStart w:id="3" w:name="_Toc158398451"/>
       <w:r>
         <w:t xml:space="preserve">Introdução ao </w:t>
       </w:r>
-      <w:proofErr w:type="spellStart"/>
       <w:r>
         <w:rPr>
           <w:i/>
@@ -3035,11 +2997,9 @@
         </w:rPr>
         <w:t>PostgreSQL</w:t>
       </w:r>
-      <w:proofErr w:type="spellEnd"/>
       <w:r>
         <w:t xml:space="preserve"> e </w:t>
       </w:r>
-      <w:proofErr w:type="spellStart"/>
       <w:r>
         <w:rPr>
           <w:i/>
@@ -3048,54 +3008,21 @@
         <w:t>MongoDB</w:t>
       </w:r>
       <w:bookmarkEnd w:id="3"/>
-      <w:proofErr w:type="spellEnd"/>
-    </w:p>
-    <w:p>
-      <w:r>
-        <w:t xml:space="preserve">O </w:t>
-      </w:r>
-      <w:proofErr w:type="spellStart"/>
-      <w:r>
-        <w:t>PostgreSQL</w:t>
-      </w:r>
-      <w:proofErr w:type="spellEnd"/>
-      <w:r>
-        <w:t xml:space="preserve"> é um sistema de gestão de bases de dados relacional de código aberto, amplamente reconhecido pela sua robustez. Ele oferece uma ampla gama de recursos avançados, incluindo suporte a procedimentos armazenados, gatilhos e vistas.</w:t>
-      </w:r>
-    </w:p>
-    <w:p>
-      <w:r>
-        <w:t xml:space="preserve">Por outro lado, o </w:t>
-      </w:r>
-      <w:proofErr w:type="spellStart"/>
-      <w:r>
-        <w:t>MongoDB</w:t>
-      </w:r>
-      <w:proofErr w:type="spellEnd"/>
-      <w:r>
-        <w:t xml:space="preserve"> é um sistema de gestão de bases de dados </w:t>
-      </w:r>
-      <w:proofErr w:type="spellStart"/>
-      <w:r>
-        <w:t>NoSQL</w:t>
-      </w:r>
-      <w:proofErr w:type="spellEnd"/>
-      <w:r>
-        <w:t xml:space="preserve"> orientado a documentos, projetado para lidar com dados não estruturados e semiestruturados. Ele armazena dados em formato JSON-</w:t>
-      </w:r>
-      <w:proofErr w:type="spellStart"/>
-      <w:r>
-        <w:t>like</w:t>
-      </w:r>
-      <w:proofErr w:type="spellEnd"/>
-      <w:r>
-        <w:t xml:space="preserve"> (BSON) e oferece escalabilidade horizontal, flexibilidade de esquema e desempenho elevado em ambientes distribuídos.</w:t>
+    </w:p>
+    <w:p>
+      <w:r>
+        <w:t>O PostgreSQL é um sistema de gestão de bases de dados relacional de código aberto, amplamente reconhecido pela sua robustez. Ele oferece uma ampla gama de recursos avançados, incluindo suporte a procedimentos armazenados, gatilhos e vistas.</w:t>
+      </w:r>
+    </w:p>
+    <w:p>
+      <w:r>
+        <w:t>Por outro lado, o MongoDB é um sistema de gestão de bases de dados NoSQL orientado a documentos, projetado para lidar com dados não estruturados e semiestruturados. Ele armazena dados em formato JSON-like (BSON) e oferece escalabilidade horizontal, flexibilidade de esquema e desempenho elevado em ambientes distribuídos.</w:t>
       </w:r>
     </w:p>
     <w:p/>
     <w:p>
       <w:pPr>
-        <w:pStyle w:val="Heading2"/>
+        <w:pStyle w:val="Ttulo2"/>
       </w:pPr>
       <w:bookmarkStart w:id="4" w:name="_Toc158398452"/>
       <w:r>
@@ -3156,7 +3083,7 @@
     </w:p>
     <w:p>
       <w:pPr>
-        <w:pStyle w:val="Heading1"/>
+        <w:pStyle w:val="Ttulo1"/>
       </w:pPr>
       <w:bookmarkStart w:id="5" w:name="_Toc158398453"/>
       <w:r>
@@ -3167,47 +3094,18 @@
     </w:p>
     <w:p>
       <w:r>
-        <w:t xml:space="preserve">Neste capítulo, será apresentada a metodologia adotada para o desenvolvimento do projeto, baseada na abordagem </w:t>
-      </w:r>
-      <w:proofErr w:type="spellStart"/>
-      <w:r>
-        <w:t>Big</w:t>
-      </w:r>
-      <w:proofErr w:type="spellEnd"/>
-      <w:r>
-        <w:t xml:space="preserve"> </w:t>
-      </w:r>
-      <w:proofErr w:type="spellStart"/>
-      <w:r>
-        <w:t>Bang</w:t>
-      </w:r>
-      <w:proofErr w:type="spellEnd"/>
-      <w:r>
-        <w:t>, as ferramentas e tecnologias utilizadas e o planeamento e organização de atividades.</w:t>
-      </w:r>
-    </w:p>
-    <w:p>
-      <w:pPr>
-        <w:pStyle w:val="Heading2"/>
+        <w:t>Neste capítulo, será apresentada a metodologia adotada para o desenvolvimento do projeto, baseada na abordagem Big Bang, as ferramentas e tecnologias utilizadas e o planeamento e organização de atividades.</w:t>
+      </w:r>
+    </w:p>
+    <w:p>
+      <w:pPr>
+        <w:pStyle w:val="Ttulo2"/>
       </w:pPr>
       <w:bookmarkStart w:id="6" w:name="_Toc158398454"/>
       <w:r>
-        <w:t xml:space="preserve">Descrição da Metodologia </w:t>
-      </w:r>
-      <w:proofErr w:type="spellStart"/>
-      <w:r>
-        <w:t>Big</w:t>
-      </w:r>
-      <w:proofErr w:type="spellEnd"/>
-      <w:r>
-        <w:t xml:space="preserve"> </w:t>
-      </w:r>
-      <w:proofErr w:type="spellStart"/>
-      <w:r>
-        <w:t>Bang</w:t>
+        <w:t>Descrição da Metodologia Big Bang</w:t>
       </w:r>
       <w:bookmarkEnd w:id="6"/>
-      <w:proofErr w:type="spellEnd"/>
     </w:p>
     <w:p>
       <w:pPr>
@@ -3270,84 +3168,53 @@
     </w:p>
     <w:p>
       <w:pPr>
-        <w:pStyle w:val="Caption"/>
+        <w:pStyle w:val="Legenda"/>
         <w:jc w:val="center"/>
       </w:pPr>
       <w:bookmarkStart w:id="7" w:name="_Toc158398941"/>
       <w:r>
         <w:t xml:space="preserve">Figura </w:t>
       </w:r>
-      <w:fldSimple w:instr=" SEQ Figura \* ARABIC ">
-        <w:r>
-          <w:rPr>
-            <w:noProof/>
-          </w:rPr>
-          <w:t>1</w:t>
-        </w:r>
-      </w:fldSimple>
-      <w:r>
-        <w:t xml:space="preserve"> - Representação da metodologia </w:t>
-      </w:r>
-      <w:proofErr w:type="spellStart"/>
-      <w:r>
-        <w:t>big</w:t>
-      </w:r>
-      <w:proofErr w:type="spellEnd"/>
-      <w:r>
-        <w:t xml:space="preserve"> </w:t>
-      </w:r>
-      <w:proofErr w:type="spellStart"/>
-      <w:r>
-        <w:t>bang</w:t>
-      </w:r>
-      <w:proofErr w:type="spellEnd"/>
-      <w:r>
-        <w:t xml:space="preserve"> (</w:t>
-      </w:r>
-      <w:proofErr w:type="spellStart"/>
       <w:r>
         <w:fldChar w:fldCharType="begin"/>
       </w:r>
       <w:r>
-        <w:instrText>HYPERLINK "https://www.tutorialspoint.com/pg/software_engineering/software_development_life_cycle.htm"</w:instrText>
+        <w:instrText xml:space="preserve"> SEQ Figura \* ARABIC </w:instrText>
       </w:r>
       <w:r>
         <w:fldChar w:fldCharType="separate"/>
       </w:r>
       <w:r>
         <w:rPr>
-          <w:rStyle w:val="Hyperlink"/>
-        </w:rPr>
-        <w:t>source</w:t>
-      </w:r>
-      <w:proofErr w:type="spellEnd"/>
-      <w:r>
+          <w:noProof/>
+        </w:rPr>
+        <w:t>1</w:t>
+      </w:r>
+      <w:r>
+        <w:rPr>
+          <w:noProof/>
+        </w:rPr>
         <w:fldChar w:fldCharType="end"/>
       </w:r>
       <w:r>
+        <w:t xml:space="preserve"> - Representação da metodologia big bang (</w:t>
+      </w:r>
+      <w:hyperlink r:id="rId18" w:history="1">
+        <w:r>
+          <w:rPr>
+            <w:rStyle w:val="Hiperligao"/>
+          </w:rPr>
+          <w:t>source</w:t>
+        </w:r>
+      </w:hyperlink>
+      <w:r>
         <w:t>)</w:t>
       </w:r>
       <w:bookmarkEnd w:id="7"/>
     </w:p>
     <w:p>
       <w:r>
-        <w:t xml:space="preserve">A metodologia </w:t>
-      </w:r>
-      <w:proofErr w:type="spellStart"/>
-      <w:r>
-        <w:t>Big</w:t>
-      </w:r>
-      <w:proofErr w:type="spellEnd"/>
-      <w:r>
-        <w:t xml:space="preserve"> </w:t>
-      </w:r>
-      <w:proofErr w:type="spellStart"/>
-      <w:r>
-        <w:t>Bang</w:t>
-      </w:r>
-      <w:proofErr w:type="spellEnd"/>
-      <w:r>
-        <w:t xml:space="preserve"> é uma abordagem que visa implementar todas as funcionalidades do sistema de uma só vez, sem subdivisões em fases distintas, como análise, design e implementação. Neste modelo, todas as partes do sistema são desenvolvidas e integradas simultaneamente, permitindo uma rápida entrega do produto final.</w:t>
+        <w:t>A metodologia Big Bang é uma abordagem que visa implementar todas as funcionalidades do sistema de uma só vez, sem subdivisões em fases distintas, como análise, design e implementação. Neste modelo, todas as partes do sistema são desenvolvidas e integradas simultaneamente, permitindo uma rápida entrega do produto final.</w:t>
       </w:r>
     </w:p>
     <w:p>
@@ -3358,7 +3225,7 @@
     <w:p/>
     <w:p>
       <w:pPr>
-        <w:pStyle w:val="Heading2"/>
+        <w:pStyle w:val="Ttulo2"/>
       </w:pPr>
       <w:bookmarkStart w:id="8" w:name="_Toc158398455"/>
       <w:r>
@@ -3395,7 +3262,7 @@
     </w:p>
     <w:p>
       <w:pPr>
-        <w:pStyle w:val="ListParagraph"/>
+        <w:pStyle w:val="PargrafodaLista"/>
         <w:numPr>
           <w:ilvl w:val="0"/>
           <w:numId w:val="7"/>
@@ -3406,31 +3273,15 @@
         </w:rPr>
       </w:pPr>
       <w:r>
-        <w:t xml:space="preserve">Visual </w:t>
-      </w:r>
-      <w:proofErr w:type="spellStart"/>
-      <w:r>
-        <w:t>Studio</w:t>
-      </w:r>
-      <w:proofErr w:type="spellEnd"/>
+        <w:t>Visual Studio Code: Editor de texto utilizado pela sua versatilidade e leveza.</w:t>
+      </w:r>
       <w:r>
         <w:t xml:space="preserve"> </w:t>
       </w:r>
-      <w:proofErr w:type="spellStart"/>
-      <w:r>
-        <w:t>Code</w:t>
-      </w:r>
-      <w:proofErr w:type="spellEnd"/>
-      <w:r>
-        <w:t>: Editor de texto utilizado pela sua versatilidade e leveza.</w:t>
-      </w:r>
-      <w:r>
-        <w:t xml:space="preserve"> </w:t>
-      </w:r>
-    </w:p>
-    <w:p>
-      <w:pPr>
-        <w:pStyle w:val="ListParagraph"/>
+    </w:p>
+    <w:p>
+      <w:pPr>
+        <w:pStyle w:val="PargrafodaLista"/>
         <w:numPr>
           <w:ilvl w:val="0"/>
           <w:numId w:val="7"/>
@@ -3456,20 +3307,12 @@
         <w:t xml:space="preserve">gestão de </w:t>
       </w:r>
       <w:r>
-        <w:t xml:space="preserve">repositórios </w:t>
-      </w:r>
-      <w:proofErr w:type="spellStart"/>
-      <w:r>
-        <w:t>Git</w:t>
-      </w:r>
-      <w:proofErr w:type="spellEnd"/>
-      <w:r>
-        <w:t xml:space="preserve"> a partir de uma interface gráfica intuitiva e fácil de usar.</w:t>
-      </w:r>
-    </w:p>
-    <w:p>
-      <w:pPr>
-        <w:pStyle w:val="ListParagraph"/>
+        <w:t>repositórios Git a partir de uma interface gráfica intuitiva e fácil de usar.</w:t>
+      </w:r>
+    </w:p>
+    <w:p>
+      <w:pPr>
+        <w:pStyle w:val="PargrafodaLista"/>
         <w:numPr>
           <w:ilvl w:val="0"/>
           <w:numId w:val="7"/>
@@ -3479,24 +3322,11 @@
           <w:bCs/>
         </w:rPr>
       </w:pPr>
-      <w:proofErr w:type="spellStart"/>
-      <w:r>
-        <w:t>DBVisualizer</w:t>
-      </w:r>
-      <w:proofErr w:type="spellEnd"/>
-      <w:r>
-        <w:t>: A</w:t>
-      </w:r>
-      <w:r>
-        <w:t xml:space="preserve">plicação para administração e desenvolvimento de bases de dados, oferecendo suporte a uma variedade de </w:t>
-      </w:r>
-      <w:proofErr w:type="spellStart"/>
-      <w:r>
-        <w:t>SGBDs</w:t>
-      </w:r>
-      <w:proofErr w:type="spellEnd"/>
-      <w:r>
-        <w:t xml:space="preserve"> e fornecendo uma interface intuitiva para visualizar, editar e gerir dados.</w:t>
+      <w:r>
+        <w:t>DBVisualizer: A</w:t>
+      </w:r>
+      <w:r>
+        <w:t>plicação para administração e desenvolvimento de bases de dados, oferecendo suporte a uma variedade de SGBDs e fornecendo uma interface intuitiva para visualizar, editar e gerir dados.</w:t>
       </w:r>
     </w:p>
     <w:p>
@@ -3516,57 +3346,31 @@
     </w:p>
     <w:p>
       <w:pPr>
-        <w:pStyle w:val="ListParagraph"/>
+        <w:pStyle w:val="PargrafodaLista"/>
         <w:numPr>
           <w:ilvl w:val="0"/>
           <w:numId w:val="6"/>
         </w:numPr>
       </w:pPr>
-      <w:proofErr w:type="spellStart"/>
-      <w:r>
-        <w:t>Django</w:t>
-      </w:r>
-      <w:proofErr w:type="spellEnd"/>
-      <w:r>
-        <w:t xml:space="preserve">: Framework web em </w:t>
-      </w:r>
-      <w:proofErr w:type="spellStart"/>
-      <w:r>
-        <w:t>Python</w:t>
-      </w:r>
-      <w:proofErr w:type="spellEnd"/>
-      <w:r>
-        <w:t xml:space="preserve"> utilizado para o desenvolvimento do website.</w:t>
-      </w:r>
-    </w:p>
-    <w:p>
-      <w:pPr>
-        <w:pStyle w:val="ListParagraph"/>
+      <w:r>
+        <w:t>Django: Framework web em Python utilizado para o desenvolvimento do website.</w:t>
+      </w:r>
+    </w:p>
+    <w:p>
+      <w:pPr>
+        <w:pStyle w:val="PargrafodaLista"/>
         <w:numPr>
           <w:ilvl w:val="0"/>
           <w:numId w:val="6"/>
         </w:numPr>
       </w:pPr>
-      <w:proofErr w:type="spellStart"/>
-      <w:r>
-        <w:t>PostgreSQL</w:t>
-      </w:r>
-      <w:proofErr w:type="spellEnd"/>
-      <w:r>
-        <w:t xml:space="preserve"> e </w:t>
-      </w:r>
-      <w:proofErr w:type="spellStart"/>
-      <w:r>
-        <w:t>MongoDB</w:t>
-      </w:r>
-      <w:proofErr w:type="spellEnd"/>
-      <w:r>
-        <w:t>: Sistemas de gestão de bases de dados utilizados para armazenar e manipular os dados do sistema.</w:t>
-      </w:r>
-    </w:p>
-    <w:p>
-      <w:pPr>
-        <w:pStyle w:val="ListParagraph"/>
+      <w:r>
+        <w:t>PostgreSQL e MongoDB: Sistemas de gestão de bases de dados utilizados para armazenar e manipular os dados do sistema.</w:t>
+      </w:r>
+    </w:p>
+    <w:p>
+      <w:pPr>
+        <w:pStyle w:val="PargrafodaLista"/>
         <w:numPr>
           <w:ilvl w:val="0"/>
           <w:numId w:val="6"/>
@@ -3578,39 +3382,26 @@
     </w:p>
     <w:p>
       <w:pPr>
-        <w:pStyle w:val="ListParagraph"/>
+        <w:pStyle w:val="PargrafodaLista"/>
         <w:numPr>
           <w:ilvl w:val="0"/>
           <w:numId w:val="6"/>
         </w:numPr>
       </w:pPr>
-      <w:proofErr w:type="spellStart"/>
-      <w:r>
-        <w:t>Git</w:t>
-      </w:r>
-      <w:proofErr w:type="spellEnd"/>
-      <w:r>
-        <w:t>: Sistema de controlo de versão utilizado para o gerenciamento do código fonte do projeto.</w:t>
-      </w:r>
-    </w:p>
-    <w:p>
-      <w:pPr>
-        <w:pStyle w:val="ListParagraph"/>
+      <w:r>
+        <w:t>Git: Sistema de controlo de versão utilizado para o gerenciamento do código fonte do projeto.</w:t>
+      </w:r>
+    </w:p>
+    <w:p>
+      <w:pPr>
+        <w:pStyle w:val="PargrafodaLista"/>
         <w:numPr>
           <w:ilvl w:val="0"/>
           <w:numId w:val="6"/>
         </w:numPr>
       </w:pPr>
       <w:r>
-        <w:t xml:space="preserve">GitHub </w:t>
-      </w:r>
-      <w:proofErr w:type="spellStart"/>
-      <w:r>
-        <w:t>Copilot</w:t>
-      </w:r>
-      <w:proofErr w:type="spellEnd"/>
-      <w:r>
-        <w:t>: fe</w:t>
+        <w:t>GitHub Copilot: fe</w:t>
       </w:r>
       <w:r>
         <w:t xml:space="preserve">rramenta de </w:t>
@@ -3625,32 +3416,19 @@
         <w:t xml:space="preserve">Microsoft </w:t>
       </w:r>
       <w:r>
-        <w:t xml:space="preserve">e </w:t>
-      </w:r>
-      <w:proofErr w:type="spellStart"/>
-      <w:r>
-        <w:t>OpenAI</w:t>
-      </w:r>
-      <w:proofErr w:type="spellEnd"/>
-      <w:r>
-        <w:t>, que fornece sugestões de código durante o desenvolvimento, agilizando o processo de escrita de código.</w:t>
-      </w:r>
-    </w:p>
-    <w:p>
-      <w:pPr>
-        <w:pStyle w:val="ListParagraph"/>
+        <w:t>e OpenAI, que fornece sugestões de código durante o desenvolvimento, agilizando o processo de escrita de código.</w:t>
+      </w:r>
+    </w:p>
+    <w:p>
+      <w:pPr>
+        <w:pStyle w:val="PargrafodaLista"/>
         <w:numPr>
           <w:ilvl w:val="0"/>
           <w:numId w:val="6"/>
         </w:numPr>
       </w:pPr>
-      <w:proofErr w:type="spellStart"/>
-      <w:r>
-        <w:t>jQuery</w:t>
-      </w:r>
-      <w:proofErr w:type="spellEnd"/>
-      <w:r>
-        <w:t>: B</w:t>
+      <w:r>
+        <w:t>jQuery: B</w:t>
       </w:r>
       <w:r>
         <w:t xml:space="preserve">iblioteca </w:t>
@@ -3676,7 +3454,7 @@
     </w:p>
     <w:p>
       <w:pPr>
-        <w:pStyle w:val="Heading2"/>
+        <w:pStyle w:val="Ttulo2"/>
       </w:pPr>
       <w:bookmarkStart w:id="9" w:name="_Toc158398456"/>
       <w:r>
@@ -3701,207 +3479,149 @@
         </w:rPr>
         <w:t xml:space="preserve"> </w:t>
       </w:r>
-      <w:proofErr w:type="spellStart"/>
       <w:r>
         <w:rPr>
           <w:i/>
           <w:iCs/>
         </w:rPr>
-        <w:t>Big</w:t>
-      </w:r>
-      <w:proofErr w:type="spellEnd"/>
+        <w:t>Big Bang</w:t>
+      </w:r>
+      <w:r>
+        <w:t>.</w:t>
+      </w:r>
+      <w:r>
+        <w:t xml:space="preserve"> </w:t>
+      </w:r>
+      <w:r>
+        <w:t xml:space="preserve">Houve pouco planeamento </w:t>
+      </w:r>
+      <w:r>
+        <w:lastRenderedPageBreak/>
+        <w:t>entre o desenvolvimento de cada nova funcionalidade para maximizar a eficiência do mesmo prejudicando assim a eficácia</w:t>
+      </w:r>
+      <w:r>
+        <w:t xml:space="preserve">. Isso </w:t>
+      </w:r>
+      <w:r>
+        <w:t xml:space="preserve">exclui </w:t>
+      </w:r>
+      <w:r>
+        <w:t>a definição dos requisitos do sistema, a elaboração de um plano de trabalho, a atribuição de tarefas e a definição de marcos importantes para o acompanhamento do progresso do projeto.</w:t>
+      </w:r>
+    </w:p>
+    <w:p/>
+    <w:p>
+      <w:pPr>
+        <w:spacing w:before="0" w:after="0" w:line="240" w:lineRule="auto"/>
+        <w:jc w:val="left"/>
+      </w:pPr>
+      <w:r>
+        <w:br w:type="page"/>
+      </w:r>
+    </w:p>
+    <w:p>
+      <w:pPr>
+        <w:pStyle w:val="Ttulo1"/>
+      </w:pPr>
+      <w:bookmarkStart w:id="10" w:name="_Toc158398457"/>
+      <w:r>
+        <w:lastRenderedPageBreak/>
+        <w:t>Arquitetura do sistema</w:t>
+      </w:r>
+      <w:bookmarkEnd w:id="10"/>
+    </w:p>
+    <w:p>
+      <w:r>
+        <w:t xml:space="preserve">Neste capítulo, será apresentada a arquitetura geral da plataforma desenvolvida, incluindo os seus principais componentes e as suas interações. Serão discutidos os detalhes do esquema de base de dados utilizado e a sua estrutura, bem como as tecnologias e </w:t>
+      </w:r>
       <w:r>
         <w:rPr>
           <w:i/>
           <w:iCs/>
         </w:rPr>
-        <w:t xml:space="preserve"> </w:t>
-      </w:r>
-      <w:proofErr w:type="spellStart"/>
+        <w:t>frameworks</w:t>
+      </w:r>
+      <w:r>
+        <w:t xml:space="preserve"> empregues na construção do sistema.</w:t>
+      </w:r>
+    </w:p>
+    <w:p>
+      <w:pPr>
+        <w:pStyle w:val="Ttulo2"/>
+      </w:pPr>
+      <w:bookmarkStart w:id="11" w:name="_Toc158398458"/>
+      <w:r>
+        <w:t>Arquitetura da Plataforma</w:t>
+      </w:r>
+      <w:bookmarkEnd w:id="11"/>
+    </w:p>
+    <w:p>
+      <w:r>
+        <w:t>A arquitetura da plataforma é composta por duas camadas principais: a camada de apresentação e a camada de base de dados. Na camada de apresentação, encontra-se a interface do utilizador, onde são exibidos os dados e funcionalidades da aplicação. Na camada de base de dados, reside a lógica de negócio, sendo diretamente implementada na própria base de dados.</w:t>
+      </w:r>
+    </w:p>
+    <w:p>
+      <w:pPr>
+        <w:pStyle w:val="Ttulo2"/>
+      </w:pPr>
+      <w:bookmarkStart w:id="12" w:name="_Toc158398459"/>
+      <w:r>
+        <w:t>Componentes do Sistema</w:t>
+      </w:r>
+      <w:bookmarkEnd w:id="12"/>
+    </w:p>
+    <w:p>
+      <w:r>
+        <w:t xml:space="preserve">Os principais componentes do sistema incluem o servidor web, que aloja a aplicação web desenvolvida em Django, e os servidores locais de base de dados PostgreSQL e MongoDB, responsáveis pelo armazenamento e gestão dos dados. Além disso, são utilizadas bibliotecas e </w:t>
+      </w:r>
       <w:r>
         <w:rPr>
           <w:i/>
           <w:iCs/>
         </w:rPr>
-        <w:t>Bang</w:t>
-      </w:r>
-      <w:proofErr w:type="spellEnd"/>
-      <w:r>
-        <w:t>.</w:t>
-      </w:r>
-      <w:r>
-        <w:t xml:space="preserve"> </w:t>
-      </w:r>
-      <w:r>
-        <w:t xml:space="preserve">Houve pouco planeamento </w:t>
-      </w:r>
-      <w:r>
-        <w:lastRenderedPageBreak/>
-        <w:t>entre o desenvolvimento de cada nova funcionalidade para maximizar a eficiência do mesmo prejudicando assim a eficácia</w:t>
-      </w:r>
-      <w:r>
-        <w:t xml:space="preserve">. Isso </w:t>
-      </w:r>
-      <w:r>
-        <w:t xml:space="preserve">exclui </w:t>
-      </w:r>
-      <w:r>
-        <w:t>a definição dos requisitos do sistema, a elaboração de um plano de trabalho, a atribuição de tarefas e a definição de marcos importantes para o acompanhamento do progresso do projeto.</w:t>
-      </w:r>
-    </w:p>
-    <w:p/>
-    <w:p>
-      <w:pPr>
-        <w:spacing w:before="0" w:after="0" w:line="240" w:lineRule="auto"/>
-        <w:jc w:val="left"/>
-      </w:pPr>
-      <w:r>
-        <w:br w:type="page"/>
-      </w:r>
-    </w:p>
-    <w:p>
-      <w:pPr>
-        <w:pStyle w:val="Heading1"/>
-      </w:pPr>
-      <w:bookmarkStart w:id="10" w:name="_Toc158398457"/>
-      <w:r>
-        <w:lastRenderedPageBreak/>
-        <w:t>Arquitetura do sistema</w:t>
-      </w:r>
-      <w:bookmarkEnd w:id="10"/>
-    </w:p>
-    <w:p>
-      <w:r>
-        <w:t xml:space="preserve">Neste capítulo, será apresentada a arquitetura geral da plataforma desenvolvida, incluindo os seus principais componentes e as suas interações. Serão discutidos os detalhes do esquema de base de dados utilizado e a sua estrutura, bem como as tecnologias e </w:t>
-      </w:r>
-      <w:proofErr w:type="spellStart"/>
+        <w:t>frameworks</w:t>
+      </w:r>
+      <w:r>
+        <w:t xml:space="preserve"> adicionais, como </w:t>
+      </w:r>
       <w:r>
         <w:rPr>
           <w:i/>
           <w:iCs/>
         </w:rPr>
-        <w:t>frameworks</w:t>
-      </w:r>
-      <w:proofErr w:type="spellEnd"/>
-      <w:r>
-        <w:t xml:space="preserve"> empregues na construção do sistema.</w:t>
-      </w:r>
-    </w:p>
-    <w:p>
-      <w:pPr>
-        <w:pStyle w:val="Heading2"/>
-      </w:pPr>
-      <w:bookmarkStart w:id="11" w:name="_Toc158398458"/>
-      <w:r>
-        <w:t>Arquitetura da Plataforma</w:t>
-      </w:r>
-      <w:bookmarkEnd w:id="11"/>
-    </w:p>
-    <w:p>
-      <w:r>
-        <w:t>A arquitetura da plataforma é composta por duas camadas principais: a camada de apresentação e a camada de base de dados. Na camada de apresentação, encontra-se a interface do utilizador, onde são exibidos os dados e funcionalidades da aplicação. Na camada de base de dados, reside a lógica de negócio, sendo diretamente implementada na própria base de dados.</w:t>
-      </w:r>
-    </w:p>
-    <w:p>
-      <w:pPr>
-        <w:pStyle w:val="Heading2"/>
-      </w:pPr>
-      <w:bookmarkStart w:id="12" w:name="_Toc158398459"/>
-      <w:r>
-        <w:t>Componentes do Sistema</w:t>
-      </w:r>
-      <w:bookmarkEnd w:id="12"/>
-    </w:p>
-    <w:p>
-      <w:r>
-        <w:t xml:space="preserve">Os principais componentes do sistema incluem o servidor web, que aloja a aplicação web desenvolvida em </w:t>
-      </w:r>
-      <w:proofErr w:type="spellStart"/>
-      <w:r>
-        <w:t>Django</w:t>
-      </w:r>
-      <w:proofErr w:type="spellEnd"/>
-      <w:r>
-        <w:t xml:space="preserve">, e os servidores locais de base de dados </w:t>
-      </w:r>
-      <w:proofErr w:type="spellStart"/>
-      <w:r>
-        <w:t>PostgreSQL</w:t>
-      </w:r>
-      <w:proofErr w:type="spellEnd"/>
+        <w:t>Bootstrap</w:t>
+      </w:r>
       <w:r>
         <w:t xml:space="preserve"> e </w:t>
       </w:r>
-      <w:proofErr w:type="spellStart"/>
-      <w:r>
-        <w:t>MongoDB</w:t>
-      </w:r>
-      <w:proofErr w:type="spellEnd"/>
-      <w:r>
-        <w:t xml:space="preserve">, responsáveis pelo armazenamento e gestão dos dados. Além disso, são utilizadas bibliotecas e </w:t>
-      </w:r>
-      <w:proofErr w:type="spellStart"/>
       <w:r>
         <w:rPr>
           <w:i/>
           <w:iCs/>
         </w:rPr>
-        <w:t>frameworks</w:t>
-      </w:r>
-      <w:proofErr w:type="spellEnd"/>
-      <w:r>
-        <w:t xml:space="preserve"> adicionais, como </w:t>
-      </w:r>
-      <w:proofErr w:type="spellStart"/>
+        <w:t>Fontawesome</w:t>
+      </w:r>
       <w:r>
         <w:rPr>
           <w:i/>
           <w:iCs/>
         </w:rPr>
-        <w:t>Bootstrap</w:t>
-      </w:r>
-      <w:proofErr w:type="spellEnd"/>
-      <w:r>
-        <w:t xml:space="preserve"> e </w:t>
-      </w:r>
-      <w:proofErr w:type="spellStart"/>
+        <w:t xml:space="preserve"> </w:t>
+      </w:r>
+      <w:r>
+        <w:t>para</w:t>
+      </w:r>
+      <w:r>
+        <w:t xml:space="preserve"> a interface do utilizador</w:t>
+      </w:r>
+      <w:r>
+        <w:t xml:space="preserve"> e librarias como jQuery para a simplificação de manipulação do </w:t>
+      </w:r>
       <w:r>
         <w:rPr>
           <w:i/>
           <w:iCs/>
         </w:rPr>
-        <w:t>Fontawesome</w:t>
-      </w:r>
-      <w:proofErr w:type="spellEnd"/>
-      <w:r>
-        <w:rPr>
-          <w:i/>
-          <w:iCs/>
-        </w:rPr>
-        <w:t xml:space="preserve"> </w:t>
-      </w:r>
-      <w:r>
-        <w:t>para</w:t>
-      </w:r>
-      <w:r>
-        <w:t xml:space="preserve"> a interface do utilizador</w:t>
-      </w:r>
-      <w:r>
-        <w:t xml:space="preserve"> e librarias como </w:t>
-      </w:r>
-      <w:proofErr w:type="spellStart"/>
-      <w:r>
-        <w:t>jQuery</w:t>
-      </w:r>
-      <w:proofErr w:type="spellEnd"/>
-      <w:r>
-        <w:t xml:space="preserve"> para a simplificação de manipulação do </w:t>
-      </w:r>
-      <w:r>
-        <w:rPr>
-          <w:i/>
-          <w:iCs/>
-        </w:rPr>
         <w:t>DOM</w:t>
       </w:r>
       <w:r>
@@ -3910,7 +3630,7 @@
     </w:p>
     <w:p>
       <w:pPr>
-        <w:pStyle w:val="Heading2"/>
+        <w:pStyle w:val="Ttulo2"/>
       </w:pPr>
       <w:bookmarkStart w:id="13" w:name="_Toc158398460"/>
       <w:r>
@@ -3920,61 +3640,13 @@
     </w:p>
     <w:p>
       <w:r>
-        <w:t xml:space="preserve">Para o desenvolvimento da plataforma, foram utilizadas diversas tecnologias e </w:t>
-      </w:r>
-      <w:proofErr w:type="spellStart"/>
-      <w:r>
-        <w:t>frameworks</w:t>
-      </w:r>
-      <w:proofErr w:type="spellEnd"/>
-      <w:r>
-        <w:t xml:space="preserve">, incluindo </w:t>
-      </w:r>
-      <w:proofErr w:type="spellStart"/>
-      <w:r>
-        <w:t>Python</w:t>
-      </w:r>
-      <w:proofErr w:type="spellEnd"/>
-      <w:r>
-        <w:t xml:space="preserve"> para a lógica da aplicação, HTML/CSS/JavaScript/</w:t>
-      </w:r>
-      <w:proofErr w:type="spellStart"/>
-      <w:r>
-        <w:t>jQuery</w:t>
-      </w:r>
-      <w:proofErr w:type="spellEnd"/>
-      <w:r>
-        <w:t xml:space="preserve"> para a interface do utilizador, </w:t>
-      </w:r>
-      <w:proofErr w:type="spellStart"/>
-      <w:r>
-        <w:t>Django</w:t>
-      </w:r>
-      <w:proofErr w:type="spellEnd"/>
-      <w:r>
-        <w:t xml:space="preserve"> para o desenvolvimento web, </w:t>
-      </w:r>
-      <w:proofErr w:type="spellStart"/>
-      <w:r>
-        <w:t>PostgreSQL</w:t>
-      </w:r>
-      <w:proofErr w:type="spellEnd"/>
-      <w:r>
-        <w:t xml:space="preserve"> e </w:t>
-      </w:r>
-      <w:proofErr w:type="spellStart"/>
-      <w:r>
-        <w:t>MongoDB</w:t>
-      </w:r>
-      <w:proofErr w:type="spellEnd"/>
-      <w:r>
-        <w:t xml:space="preserve"> para o armazenamento de dados, e diversas bibliotecas e ferramentas complementares para auxiliar no desenvolvimento e implementação do sistema.</w:t>
+        <w:t>Para o desenvolvimento da plataforma, foram utilizadas diversas tecnologias e frameworks, incluindo Python para a lógica da aplicação, HTML/CSS/JavaScript/jQuery para a interface do utilizador, Django para o desenvolvimento web, PostgreSQL e MongoDB para o armazenamento de dados, e diversas bibliotecas e ferramentas complementares para auxiliar no desenvolvimento e implementação do sistema.</w:t>
       </w:r>
     </w:p>
     <w:p/>
     <w:p>
       <w:pPr>
-        <w:pStyle w:val="Heading2"/>
+        <w:pStyle w:val="Ttulo2"/>
       </w:pPr>
       <w:bookmarkStart w:id="14" w:name="_Toc158398461"/>
       <w:r>
@@ -4009,15 +3681,7 @@
         <w:t xml:space="preserve"> com a devida faturação</w:t>
       </w:r>
       <w:r>
-        <w:t xml:space="preserve">. O </w:t>
-      </w:r>
-      <w:proofErr w:type="spellStart"/>
-      <w:r>
-        <w:t>PostgreSQL</w:t>
-      </w:r>
-      <w:proofErr w:type="spellEnd"/>
-      <w:r>
-        <w:t xml:space="preserve"> é utilizado para armazenar dados estruturados, como informações de </w:t>
+        <w:t xml:space="preserve">. O PostgreSQL é utilizado para armazenar dados estruturados, como informações de </w:t>
       </w:r>
       <w:r>
         <w:t>utilizadores, componentes</w:t>
@@ -4032,15 +3696,7 @@
         <w:t>etc.</w:t>
       </w:r>
       <w:r>
-        <w:t xml:space="preserve"> enquanto o </w:t>
-      </w:r>
-      <w:proofErr w:type="spellStart"/>
-      <w:r>
-        <w:t>MongoDB</w:t>
-      </w:r>
-      <w:proofErr w:type="spellEnd"/>
-      <w:r>
-        <w:t xml:space="preserve"> é utilizado para armazenar dados </w:t>
+        <w:t xml:space="preserve"> enquanto o MongoDB é utilizado para armazenar dados </w:t>
       </w:r>
       <w:r>
         <w:t>adicionais aos equipamentos que podem não ser pertinentes a todos.</w:t>
@@ -4070,13 +3726,13 @@
                     <pic:cNvPicPr/>
                   </pic:nvPicPr>
                   <pic:blipFill>
-                    <a:blip r:embed="rId18">
+                    <a:blip r:embed="rId19">
                       <a:extLst>
                         <a:ext uri="{28A0092B-C50C-407E-A947-70E740481C1C}">
                           <a14:useLocalDpi xmlns:a14="http://schemas.microsoft.com/office/drawing/2010/main" val="0"/>
                         </a:ext>
                         <a:ext uri="{96DAC541-7B7A-43D3-8B79-37D633B846F1}">
-                          <asvg:svgBlip xmlns:asvg="http://schemas.microsoft.com/office/drawing/2016/SVG/main" r:embed="rId19"/>
+                          <asvg:svgBlip xmlns:asvg="http://schemas.microsoft.com/office/drawing/2016/SVG/main" r:embed="rId20"/>
                         </a:ext>
                       </a:extLst>
                     </a:blip>
@@ -4102,29 +3758,37 @@
     </w:p>
     <w:p>
       <w:pPr>
-        <w:pStyle w:val="Caption"/>
+        <w:pStyle w:val="Legenda"/>
       </w:pPr>
       <w:bookmarkStart w:id="15" w:name="_Toc158398942"/>
       <w:r>
         <w:t xml:space="preserve">Figura </w:t>
       </w:r>
-      <w:fldSimple w:instr=" SEQ Figura \* ARABIC ">
-        <w:r>
-          <w:rPr>
-            <w:noProof/>
-          </w:rPr>
-          <w:t>3</w:t>
-        </w:r>
-      </w:fldSimple>
-      <w:r>
-        <w:t xml:space="preserve"> - Modelo ER base de dados </w:t>
-      </w:r>
-      <w:proofErr w:type="spellStart"/>
-      <w:r>
-        <w:t>Postgres</w:t>
+      <w:r>
+        <w:fldChar w:fldCharType="begin"/>
+      </w:r>
+      <w:r>
+        <w:instrText xml:space="preserve"> SEQ Figura \* ARABIC </w:instrText>
+      </w:r>
+      <w:r>
+        <w:fldChar w:fldCharType="separate"/>
+      </w:r>
+      <w:r>
+        <w:rPr>
+          <w:noProof/>
+        </w:rPr>
+        <w:t>3</w:t>
+      </w:r>
+      <w:r>
+        <w:rPr>
+          <w:noProof/>
+        </w:rPr>
+        <w:fldChar w:fldCharType="end"/>
+      </w:r>
+      <w:r>
+        <w:t xml:space="preserve"> - Modelo ER base de dados Postgres</w:t>
       </w:r>
       <w:bookmarkEnd w:id="15"/>
-      <w:proofErr w:type="spellEnd"/>
     </w:p>
     <w:p>
       <w:pPr>
@@ -4143,7 +3807,7 @@
     </w:p>
     <w:p>
       <w:pPr>
-        <w:pStyle w:val="Heading1"/>
+        <w:pStyle w:val="Ttulo1"/>
       </w:pPr>
       <w:bookmarkStart w:id="16" w:name="_Toc158398462"/>
       <w:r>
@@ -4154,28 +3818,12 @@
     </w:p>
     <w:p>
       <w:r>
-        <w:t xml:space="preserve">Neste capítulo, será abordada a implementação da plataforma, seguindo a metodologia </w:t>
-      </w:r>
-      <w:proofErr w:type="spellStart"/>
-      <w:r>
-        <w:t>Big</w:t>
-      </w:r>
-      <w:proofErr w:type="spellEnd"/>
-      <w:r>
-        <w:t xml:space="preserve"> </w:t>
-      </w:r>
-      <w:proofErr w:type="spellStart"/>
-      <w:r>
-        <w:t>Bang</w:t>
-      </w:r>
-      <w:proofErr w:type="spellEnd"/>
-      <w:r>
-        <w:t>. Este método enfatiza o desenvolvimento simultâneo de todas as funcionalidades do sistema, sem subdivisões em fases distintas, o que acelera o processo de desenvolvimento.</w:t>
-      </w:r>
-    </w:p>
-    <w:p>
-      <w:pPr>
-        <w:pStyle w:val="Heading2"/>
+        <w:t>Neste capítulo, será abordada a implementação da plataforma, seguindo a metodologia Big Bang. Este método enfatiza o desenvolvimento simultâneo de todas as funcionalidades do sistema, sem subdivisões em fases distintas, o que acelera o processo de desenvolvimento.</w:t>
+      </w:r>
+    </w:p>
+    <w:p>
+      <w:pPr>
+        <w:pStyle w:val="Ttulo2"/>
       </w:pPr>
       <w:bookmarkStart w:id="17" w:name="_Toc158398463"/>
       <w:r>
@@ -4190,7 +3838,7 @@
     </w:p>
     <w:p>
       <w:pPr>
-        <w:pStyle w:val="Heading2"/>
+        <w:pStyle w:val="Ttulo2"/>
       </w:pPr>
       <w:bookmarkStart w:id="18" w:name="_Toc158398464"/>
       <w:r>
@@ -4205,7 +3853,7 @@
     </w:p>
     <w:p>
       <w:pPr>
-        <w:pStyle w:val="Heading2"/>
+        <w:pStyle w:val="Ttulo2"/>
       </w:pPr>
       <w:bookmarkStart w:id="19" w:name="_Toc158398465"/>
       <w:r>
@@ -4229,7 +3877,7 @@
     </w:p>
     <w:p>
       <w:pPr>
-        <w:pStyle w:val="Heading1"/>
+        <w:pStyle w:val="Ttulo1"/>
       </w:pPr>
       <w:bookmarkStart w:id="20" w:name="_Toc158398466"/>
       <w:r>
@@ -4245,7 +3893,7 @@
     </w:p>
     <w:p>
       <w:pPr>
-        <w:pStyle w:val="Heading2"/>
+        <w:pStyle w:val="Ttulo2"/>
       </w:pPr>
       <w:bookmarkStart w:id="21" w:name="_Toc158398467"/>
       <w:r>
@@ -4260,7 +3908,7 @@
     </w:p>
     <w:p>
       <w:pPr>
-        <w:pStyle w:val="ListParagraph"/>
+        <w:pStyle w:val="PargrafodaLista"/>
         <w:numPr>
           <w:ilvl w:val="0"/>
           <w:numId w:val="8"/>
@@ -4278,7 +3926,7 @@
     </w:p>
     <w:p>
       <w:pPr>
-        <w:pStyle w:val="ListParagraph"/>
+        <w:pStyle w:val="PargrafodaLista"/>
         <w:numPr>
           <w:ilvl w:val="0"/>
           <w:numId w:val="8"/>
@@ -4290,7 +3938,7 @@
     </w:p>
     <w:p>
       <w:pPr>
-        <w:pStyle w:val="ListParagraph"/>
+        <w:pStyle w:val="PargrafodaLista"/>
         <w:numPr>
           <w:ilvl w:val="0"/>
           <w:numId w:val="8"/>
@@ -4305,7 +3953,7 @@
     </w:p>
     <w:p>
       <w:pPr>
-        <w:pStyle w:val="ListParagraph"/>
+        <w:pStyle w:val="PargrafodaLista"/>
         <w:numPr>
           <w:ilvl w:val="0"/>
           <w:numId w:val="8"/>
@@ -4320,7 +3968,7 @@
     </w:p>
     <w:p>
       <w:pPr>
-        <w:pStyle w:val="ListParagraph"/>
+        <w:pStyle w:val="PargrafodaLista"/>
         <w:numPr>
           <w:ilvl w:val="0"/>
           <w:numId w:val="8"/>
@@ -4332,7 +3980,7 @@
     </w:p>
     <w:p>
       <w:pPr>
-        <w:pStyle w:val="ListParagraph"/>
+        <w:pStyle w:val="PargrafodaLista"/>
         <w:numPr>
           <w:ilvl w:val="0"/>
           <w:numId w:val="8"/>
@@ -4347,7 +3995,7 @@
     </w:p>
     <w:p>
       <w:pPr>
-        <w:pStyle w:val="ListParagraph"/>
+        <w:pStyle w:val="PargrafodaLista"/>
         <w:numPr>
           <w:ilvl w:val="0"/>
           <w:numId w:val="8"/>
@@ -4369,13 +4017,25 @@
     </w:p>
     <w:p>
       <w:pPr>
-        <w:pStyle w:val="ListParagraph"/>
+        <w:pStyle w:val="PargrafodaLista"/>
         <w:numPr>
           <w:ilvl w:val="0"/>
           <w:numId w:val="8"/>
         </w:numPr>
       </w:pPr>
       <w:r>
+        <w:t>Exportação de fornecedores e respetivas encomendas para um ficheiro JSON;</w:t>
+      </w:r>
+    </w:p>
+    <w:p>
+      <w:pPr>
+        <w:pStyle w:val="PargrafodaLista"/>
+        <w:numPr>
+          <w:ilvl w:val="0"/>
+          <w:numId w:val="8"/>
+        </w:numPr>
+      </w:pPr>
+      <w:r>
         <w:t>Criação de utilizadores e gestão de acesso a partir de funções de registo e login.</w:t>
       </w:r>
     </w:p>
@@ -4386,7 +4046,7 @@
     </w:p>
     <w:p>
       <w:pPr>
-        <w:pStyle w:val="ListParagraph"/>
+        <w:pStyle w:val="PargrafodaLista"/>
         <w:numPr>
           <w:ilvl w:val="0"/>
           <w:numId w:val="9"/>
@@ -4416,7 +4076,7 @@
     </w:p>
     <w:p>
       <w:pPr>
-        <w:pStyle w:val="ListParagraph"/>
+        <w:pStyle w:val="PargrafodaLista"/>
         <w:numPr>
           <w:ilvl w:val="0"/>
           <w:numId w:val="9"/>
@@ -4431,7 +4091,7 @@
     </w:p>
     <w:p>
       <w:pPr>
-        <w:pStyle w:val="ListParagraph"/>
+        <w:pStyle w:val="PargrafodaLista"/>
         <w:numPr>
           <w:ilvl w:val="0"/>
           <w:numId w:val="9"/>
@@ -4443,7 +4103,7 @@
     </w:p>
     <w:p>
       <w:pPr>
-        <w:pStyle w:val="Heading2"/>
+        <w:pStyle w:val="Ttulo2"/>
       </w:pPr>
       <w:bookmarkStart w:id="22" w:name="_Toc158398468"/>
       <w:r>
@@ -4513,7 +4173,7 @@
     </w:p>
     <w:p>
       <w:pPr>
-        <w:pStyle w:val="Heading2"/>
+        <w:pStyle w:val="Ttulo2"/>
       </w:pPr>
       <w:bookmarkStart w:id="23" w:name="_Toc158398469"/>
       <w:r>
@@ -4553,7 +4213,7 @@
     </w:p>
     <w:p>
       <w:pPr>
-        <w:pStyle w:val="Heading1"/>
+        <w:pStyle w:val="Ttulo1"/>
       </w:pPr>
       <w:bookmarkStart w:id="24" w:name="_Toc158398470"/>
       <w:r>
@@ -4569,47 +4229,7 @@
     </w:p>
     <w:p>
       <w:r>
-        <w:t xml:space="preserve">Ao longo do desenvolvimento, foram utilizadas tecnologias web para criar uma interface simples de apresentação e manipulação de dados, sendo estes armazenados nos Sistemas de Gestão de Base de Dados </w:t>
-      </w:r>
-      <w:proofErr w:type="spellStart"/>
-      <w:r>
-        <w:t>PostgreSQL</w:t>
-      </w:r>
-      <w:proofErr w:type="spellEnd"/>
-      <w:r>
-        <w:t xml:space="preserve"> e </w:t>
-      </w:r>
-      <w:proofErr w:type="spellStart"/>
-      <w:r>
-        <w:t>MongoDB</w:t>
-      </w:r>
-      <w:proofErr w:type="spellEnd"/>
-      <w:r>
-        <w:t xml:space="preserve">. O </w:t>
-      </w:r>
-      <w:proofErr w:type="spellStart"/>
-      <w:r>
-        <w:t>PostgreSQL</w:t>
-      </w:r>
-      <w:proofErr w:type="spellEnd"/>
-      <w:r>
-        <w:t xml:space="preserve"> foi escolhido para armazenar dados estruturados, enquanto o </w:t>
-      </w:r>
-      <w:proofErr w:type="spellStart"/>
-      <w:r>
-        <w:t>MongoDB</w:t>
-      </w:r>
-      <w:proofErr w:type="spellEnd"/>
-      <w:r>
-        <w:t xml:space="preserve"> para dados não estruturados ou </w:t>
-      </w:r>
-      <w:proofErr w:type="spellStart"/>
-      <w:r>
-        <w:t>semi-estruturados</w:t>
-      </w:r>
-      <w:proofErr w:type="spellEnd"/>
-      <w:r>
-        <w:t>.</w:t>
+        <w:t>Ao longo do desenvolvimento, foram utilizadas tecnologias web para criar uma interface simples de apresentação e manipulação de dados, sendo estes armazenados nos Sistemas de Gestão de Base de Dados PostgreSQL e MongoDB. O PostgreSQL foi escolhido para armazenar dados estruturados, enquanto o MongoDB para dados não estruturados ou semi-estruturados.</w:t>
       </w:r>
     </w:p>
     <w:p>
@@ -4628,8 +4248,8 @@
       </w:r>
     </w:p>
     <w:sectPr>
-      <w:headerReference w:type="default" r:id="rId20"/>
-      <w:footerReference w:type="default" r:id="rId21"/>
+      <w:headerReference w:type="default" r:id="rId21"/>
+      <w:footerReference w:type="default" r:id="rId22"/>
       <w:pgSz w:w="11907" w:h="16840" w:code="9"/>
       <w:pgMar w:top="1418" w:right="1134" w:bottom="1134" w:left="1701" w:header="709" w:footer="709" w:gutter="0"/>
       <w:cols w:space="708"/>
@@ -4663,34 +4283,34 @@
 <w:ftr xmlns:wpc="http://schemas.microsoft.com/office/word/2010/wordprocessingCanvas" xmlns:cx="http://schemas.microsoft.com/office/drawing/2014/chartex" xmlns:cx1="http://schemas.microsoft.com/office/drawing/2015/9/8/chartex" xmlns:cx2="http://schemas.microsoft.com/office/drawing/2015/10/21/chartex" xmlns:cx3="http://schemas.microsoft.com/office/drawing/2016/5/9/chartex" xmlns:cx4="http://schemas.microsoft.com/office/drawing/2016/5/10/chartex" xmlns:cx5="http://schemas.microsoft.com/office/drawing/2016/5/11/chartex" xmlns:cx6="http://schemas.microsoft.com/office/drawing/2016/5/12/chartex" xmlns:cx7="http://schemas.microsoft.com/office/drawing/2016/5/13/chartex" xmlns:cx8="http://schemas.microsoft.com/office/drawing/2016/5/14/chartex" xmlns:mc="http://schemas.openxmlformats.org/markup-compatibility/2006" xmlns:aink="http://schemas.microsoft.com/office/drawing/2016/ink" xmlns:am3d="http://schemas.microsoft.com/office/drawing/2017/model3d" xmlns:o="urn:schemas-microsoft-com:office:office" xmlns:oel="http://schemas.microsoft.com/office/2019/extlst" xmlns:r="http://schemas.openxmlformats.org/officeDocument/2006/relationships" xmlns:m="http://schemas.openxmlformats.org/officeDocument/2006/math" xmlns:v="urn:schemas-microsoft-com:vml" xmlns:wp14="http://schemas.microsoft.com/office/word/2010/wordprocessingDrawing" xmlns:wp="http://schemas.openxmlformats.org/drawingml/2006/wordprocessingDrawing" xmlns:w10="urn:schemas-microsoft-com:office:word" xmlns:w="http://schemas.openxmlformats.org/wordprocessingml/2006/main" xmlns:w14="http://schemas.microsoft.com/office/word/2010/wordml" xmlns:w15="http://schemas.microsoft.com/office/word/2012/wordml" xmlns:w16cex="http://schemas.microsoft.com/office/word/2018/wordml/cex" xmlns:w16cid="http://schemas.microsoft.com/office/word/2016/wordml/cid" xmlns:w16="http://schemas.microsoft.com/office/word/2018/wordml" xmlns:w16sdtdh="http://schemas.microsoft.com/office/word/2020/wordml/sdtdatahash" xmlns:w16se="http://schemas.microsoft.com/office/word/2015/wordml/symex" xmlns:wpg="http://schemas.microsoft.com/office/word/2010/wordprocessingGroup" xmlns:wpi="http://schemas.microsoft.com/office/word/2010/wordprocessingInk" xmlns:wne="http://schemas.microsoft.com/office/word/2006/wordml" xmlns:wps="http://schemas.microsoft.com/office/word/2010/wordprocessingShape" mc:Ignorable="w14 w15 w16se w16cid w16 w16cex w16sdtdh wp14">
   <w:p>
     <w:pPr>
-      <w:pStyle w:val="Footer"/>
+      <w:pStyle w:val="Rodap"/>
       <w:framePr w:wrap="around" w:vAnchor="text" w:hAnchor="margin" w:xAlign="right" w:y="1"/>
       <w:rPr>
-        <w:rStyle w:val="PageNumber"/>
+        <w:rStyle w:val="Nmerodepgina"/>
       </w:rPr>
     </w:pPr>
     <w:r>
       <w:rPr>
-        <w:rStyle w:val="PageNumber"/>
+        <w:rStyle w:val="Nmerodepgina"/>
       </w:rPr>
       <w:fldChar w:fldCharType="begin"/>
     </w:r>
     <w:r>
       <w:rPr>
-        <w:rStyle w:val="PageNumber"/>
+        <w:rStyle w:val="Nmerodepgina"/>
       </w:rPr>
       <w:instrText xml:space="preserve">PAGE  </w:instrText>
     </w:r>
     <w:r>
       <w:rPr>
-        <w:rStyle w:val="PageNumber"/>
+        <w:rStyle w:val="Nmerodepgina"/>
       </w:rPr>
       <w:fldChar w:fldCharType="end"/>
     </w:r>
   </w:p>
   <w:p>
     <w:pPr>
-      <w:pStyle w:val="Footer"/>
+      <w:pStyle w:val="Rodap"/>
       <w:ind w:right="360"/>
     </w:pPr>
   </w:p>
@@ -4701,7 +4321,7 @@
 <w:ftr xmlns:wpc="http://schemas.microsoft.com/office/word/2010/wordprocessingCanvas" xmlns:cx="http://schemas.microsoft.com/office/drawing/2014/chartex" xmlns:cx1="http://schemas.microsoft.com/office/drawing/2015/9/8/chartex" xmlns:cx2="http://schemas.microsoft.com/office/drawing/2015/10/21/chartex" xmlns:cx3="http://schemas.microsoft.com/office/drawing/2016/5/9/chartex" xmlns:cx4="http://schemas.microsoft.com/office/drawing/2016/5/10/chartex" xmlns:cx5="http://schemas.microsoft.com/office/drawing/2016/5/11/chartex" xmlns:cx6="http://schemas.microsoft.com/office/drawing/2016/5/12/chartex" xmlns:cx7="http://schemas.microsoft.com/office/drawing/2016/5/13/chartex" xmlns:cx8="http://schemas.microsoft.com/office/drawing/2016/5/14/chartex" xmlns:mc="http://schemas.openxmlformats.org/markup-compatibility/2006" xmlns:aink="http://schemas.microsoft.com/office/drawing/2016/ink" xmlns:am3d="http://schemas.microsoft.com/office/drawing/2017/model3d" xmlns:o="urn:schemas-microsoft-com:office:office" xmlns:oel="http://schemas.microsoft.com/office/2019/extlst" xmlns:r="http://schemas.openxmlformats.org/officeDocument/2006/relationships" xmlns:m="http://schemas.openxmlformats.org/officeDocument/2006/math" xmlns:v="urn:schemas-microsoft-com:vml" xmlns:wp14="http://schemas.microsoft.com/office/word/2010/wordprocessingDrawing" xmlns:wp="http://schemas.openxmlformats.org/drawingml/2006/wordprocessingDrawing" xmlns:w10="urn:schemas-microsoft-com:office:word" xmlns:w="http://schemas.openxmlformats.org/wordprocessingml/2006/main" xmlns:w14="http://schemas.microsoft.com/office/word/2010/wordml" xmlns:w15="http://schemas.microsoft.com/office/word/2012/wordml" xmlns:w16cex="http://schemas.microsoft.com/office/word/2018/wordml/cex" xmlns:w16cid="http://schemas.microsoft.com/office/word/2016/wordml/cid" xmlns:w16="http://schemas.microsoft.com/office/word/2018/wordml" xmlns:w16sdtdh="http://schemas.microsoft.com/office/word/2020/wordml/sdtdatahash" xmlns:w16se="http://schemas.microsoft.com/office/word/2015/wordml/symex" xmlns:wpg="http://schemas.microsoft.com/office/word/2010/wordprocessingGroup" xmlns:wpi="http://schemas.microsoft.com/office/word/2010/wordprocessingInk" xmlns:wne="http://schemas.microsoft.com/office/word/2006/wordml" xmlns:wps="http://schemas.microsoft.com/office/word/2010/wordprocessingShape" mc:Ignorable="w14 w15 w16se w16cid w16 w16cex w16sdtdh wp14">
   <w:p>
     <w:pPr>
-      <w:pStyle w:val="Footer"/>
+      <w:pStyle w:val="Rodap"/>
       <w:pBdr>
         <w:top w:val="single" w:sz="4" w:space="1" w:color="auto"/>
       </w:pBdr>
@@ -4762,7 +4382,7 @@
 <w:ftr xmlns:wpc="http://schemas.microsoft.com/office/word/2010/wordprocessingCanvas" xmlns:cx="http://schemas.microsoft.com/office/drawing/2014/chartex" xmlns:cx1="http://schemas.microsoft.com/office/drawing/2015/9/8/chartex" xmlns:cx2="http://schemas.microsoft.com/office/drawing/2015/10/21/chartex" xmlns:cx3="http://schemas.microsoft.com/office/drawing/2016/5/9/chartex" xmlns:cx4="http://schemas.microsoft.com/office/drawing/2016/5/10/chartex" xmlns:cx5="http://schemas.microsoft.com/office/drawing/2016/5/11/chartex" xmlns:cx6="http://schemas.microsoft.com/office/drawing/2016/5/12/chartex" xmlns:cx7="http://schemas.microsoft.com/office/drawing/2016/5/13/chartex" xmlns:cx8="http://schemas.microsoft.com/office/drawing/2016/5/14/chartex" xmlns:mc="http://schemas.openxmlformats.org/markup-compatibility/2006" xmlns:aink="http://schemas.microsoft.com/office/drawing/2016/ink" xmlns:am3d="http://schemas.microsoft.com/office/drawing/2017/model3d" xmlns:o="urn:schemas-microsoft-com:office:office" xmlns:oel="http://schemas.microsoft.com/office/2019/extlst" xmlns:r="http://schemas.openxmlformats.org/officeDocument/2006/relationships" xmlns:m="http://schemas.openxmlformats.org/officeDocument/2006/math" xmlns:v="urn:schemas-microsoft-com:vml" xmlns:wp14="http://schemas.microsoft.com/office/word/2010/wordprocessingDrawing" xmlns:wp="http://schemas.openxmlformats.org/drawingml/2006/wordprocessingDrawing" xmlns:w10="urn:schemas-microsoft-com:office:word" xmlns:w="http://schemas.openxmlformats.org/wordprocessingml/2006/main" xmlns:w14="http://schemas.microsoft.com/office/word/2010/wordml" xmlns:w15="http://schemas.microsoft.com/office/word/2012/wordml" xmlns:w16cex="http://schemas.microsoft.com/office/word/2018/wordml/cex" xmlns:w16cid="http://schemas.microsoft.com/office/word/2016/wordml/cid" xmlns:w16="http://schemas.microsoft.com/office/word/2018/wordml" xmlns:w16sdtdh="http://schemas.microsoft.com/office/word/2020/wordml/sdtdatahash" xmlns:w16se="http://schemas.microsoft.com/office/word/2015/wordml/symex" xmlns:wpg="http://schemas.microsoft.com/office/word/2010/wordprocessingGroup" xmlns:wpi="http://schemas.microsoft.com/office/word/2010/wordprocessingInk" xmlns:wne="http://schemas.microsoft.com/office/word/2006/wordml" xmlns:wps="http://schemas.microsoft.com/office/word/2010/wordprocessingShape" mc:Ignorable="w14 w15 w16se w16cid w16 w16cex w16sdtdh wp14">
   <w:p>
     <w:pPr>
-      <w:pStyle w:val="Footer"/>
+      <w:pStyle w:val="Rodap"/>
       <w:ind w:right="360"/>
     </w:pPr>
   </w:p>
@@ -4773,7 +4393,7 @@
 <w:ftr xmlns:wpc="http://schemas.microsoft.com/office/word/2010/wordprocessingCanvas" xmlns:cx="http://schemas.microsoft.com/office/drawing/2014/chartex" xmlns:cx1="http://schemas.microsoft.com/office/drawing/2015/9/8/chartex" xmlns:cx2="http://schemas.microsoft.com/office/drawing/2015/10/21/chartex" xmlns:cx3="http://schemas.microsoft.com/office/drawing/2016/5/9/chartex" xmlns:cx4="http://schemas.microsoft.com/office/drawing/2016/5/10/chartex" xmlns:cx5="http://schemas.microsoft.com/office/drawing/2016/5/11/chartex" xmlns:cx6="http://schemas.microsoft.com/office/drawing/2016/5/12/chartex" xmlns:cx7="http://schemas.microsoft.com/office/drawing/2016/5/13/chartex" xmlns:cx8="http://schemas.microsoft.com/office/drawing/2016/5/14/chartex" xmlns:mc="http://schemas.openxmlformats.org/markup-compatibility/2006" xmlns:aink="http://schemas.microsoft.com/office/drawing/2016/ink" xmlns:am3d="http://schemas.microsoft.com/office/drawing/2017/model3d" xmlns:o="urn:schemas-microsoft-com:office:office" xmlns:oel="http://schemas.microsoft.com/office/2019/extlst" xmlns:r="http://schemas.openxmlformats.org/officeDocument/2006/relationships" xmlns:m="http://schemas.openxmlformats.org/officeDocument/2006/math" xmlns:v="urn:schemas-microsoft-com:vml" xmlns:wp14="http://schemas.microsoft.com/office/word/2010/wordprocessingDrawing" xmlns:wp="http://schemas.openxmlformats.org/drawingml/2006/wordprocessingDrawing" xmlns:w10="urn:schemas-microsoft-com:office:word" xmlns:w="http://schemas.openxmlformats.org/wordprocessingml/2006/main" xmlns:w14="http://schemas.microsoft.com/office/word/2010/wordml" xmlns:w15="http://schemas.microsoft.com/office/word/2012/wordml" xmlns:w16cex="http://schemas.microsoft.com/office/word/2018/wordml/cex" xmlns:w16cid="http://schemas.microsoft.com/office/word/2016/wordml/cid" xmlns:w16="http://schemas.microsoft.com/office/word/2018/wordml" xmlns:w16sdtdh="http://schemas.microsoft.com/office/word/2020/wordml/sdtdatahash" xmlns:w16se="http://schemas.microsoft.com/office/word/2015/wordml/symex" xmlns:wpg="http://schemas.microsoft.com/office/word/2010/wordprocessingGroup" xmlns:wpi="http://schemas.microsoft.com/office/word/2010/wordprocessingInk" xmlns:wne="http://schemas.microsoft.com/office/word/2006/wordml" xmlns:wps="http://schemas.microsoft.com/office/word/2010/wordprocessingShape" mc:Ignorable="w14 w15 w16se w16cid w16 w16cex w16sdtdh wp14">
   <w:p>
     <w:pPr>
-      <w:pStyle w:val="Footer"/>
+      <w:pStyle w:val="Rodap"/>
       <w:pBdr>
         <w:top w:val="single" w:sz="4" w:space="1" w:color="auto"/>
       </w:pBdr>
@@ -4834,7 +4454,7 @@
 <w:ftr xmlns:wpc="http://schemas.microsoft.com/office/word/2010/wordprocessingCanvas" xmlns:cx="http://schemas.microsoft.com/office/drawing/2014/chartex" xmlns:cx1="http://schemas.microsoft.com/office/drawing/2015/9/8/chartex" xmlns:cx2="http://schemas.microsoft.com/office/drawing/2015/10/21/chartex" xmlns:cx3="http://schemas.microsoft.com/office/drawing/2016/5/9/chartex" xmlns:cx4="http://schemas.microsoft.com/office/drawing/2016/5/10/chartex" xmlns:cx5="http://schemas.microsoft.com/office/drawing/2016/5/11/chartex" xmlns:cx6="http://schemas.microsoft.com/office/drawing/2016/5/12/chartex" xmlns:cx7="http://schemas.microsoft.com/office/drawing/2016/5/13/chartex" xmlns:cx8="http://schemas.microsoft.com/office/drawing/2016/5/14/chartex" xmlns:mc="http://schemas.openxmlformats.org/markup-compatibility/2006" xmlns:aink="http://schemas.microsoft.com/office/drawing/2016/ink" xmlns:am3d="http://schemas.microsoft.com/office/drawing/2017/model3d" xmlns:o="urn:schemas-microsoft-com:office:office" xmlns:oel="http://schemas.microsoft.com/office/2019/extlst" xmlns:r="http://schemas.openxmlformats.org/officeDocument/2006/relationships" xmlns:m="http://schemas.openxmlformats.org/officeDocument/2006/math" xmlns:v="urn:schemas-microsoft-com:vml" xmlns:wp14="http://schemas.microsoft.com/office/word/2010/wordprocessingDrawing" xmlns:wp="http://schemas.openxmlformats.org/drawingml/2006/wordprocessingDrawing" xmlns:w10="urn:schemas-microsoft-com:office:word" xmlns:w="http://schemas.openxmlformats.org/wordprocessingml/2006/main" xmlns:w14="http://schemas.microsoft.com/office/word/2010/wordml" xmlns:w15="http://schemas.microsoft.com/office/word/2012/wordml" xmlns:w16cex="http://schemas.microsoft.com/office/word/2018/wordml/cex" xmlns:w16cid="http://schemas.microsoft.com/office/word/2016/wordml/cid" xmlns:w16="http://schemas.microsoft.com/office/word/2018/wordml" xmlns:w16sdtdh="http://schemas.microsoft.com/office/word/2020/wordml/sdtdatahash" xmlns:w16se="http://schemas.microsoft.com/office/word/2015/wordml/symex" xmlns:wpg="http://schemas.microsoft.com/office/word/2010/wordprocessingGroup" xmlns:wpi="http://schemas.microsoft.com/office/word/2010/wordprocessingInk" xmlns:wne="http://schemas.microsoft.com/office/word/2006/wordml" xmlns:wps="http://schemas.microsoft.com/office/word/2010/wordprocessingShape" mc:Ignorable="w14 w15 w16se w16cid w16 w16cex w16sdtdh wp14">
   <w:p>
     <w:pPr>
-      <w:pStyle w:val="Footer"/>
+      <w:pStyle w:val="Rodap"/>
       <w:pBdr>
         <w:top w:val="single" w:sz="4" w:space="1" w:color="auto"/>
       </w:pBdr>
@@ -4847,7 +4467,7 @@
     </w:pPr>
     <w:r>
       <w:rPr>
-        <w:rStyle w:val="PageNumber"/>
+        <w:rStyle w:val="Nmerodepgina"/>
         <w:rFonts w:ascii="Arial" w:hAnsi="Arial" w:cs="Arial"/>
         <w:sz w:val="20"/>
         <w:szCs w:val="20"/>
@@ -4856,7 +4476,7 @@
     </w:r>
     <w:r>
       <w:rPr>
-        <w:rStyle w:val="PageNumber"/>
+        <w:rStyle w:val="Nmerodepgina"/>
         <w:rFonts w:ascii="Arial" w:hAnsi="Arial" w:cs="Arial"/>
         <w:sz w:val="20"/>
         <w:szCs w:val="20"/>
@@ -4865,7 +4485,7 @@
     </w:r>
     <w:r>
       <w:rPr>
-        <w:rStyle w:val="PageNumber"/>
+        <w:rStyle w:val="Nmerodepgina"/>
         <w:rFonts w:ascii="Arial" w:hAnsi="Arial" w:cs="Arial"/>
         <w:sz w:val="20"/>
         <w:szCs w:val="20"/>
@@ -4874,7 +4494,7 @@
     </w:r>
     <w:r>
       <w:rPr>
-        <w:rStyle w:val="PageNumber"/>
+        <w:rStyle w:val="Nmerodepgina"/>
         <w:rFonts w:ascii="Arial" w:hAnsi="Arial" w:cs="Arial"/>
         <w:noProof/>
         <w:sz w:val="20"/>
@@ -4884,7 +4504,7 @@
     </w:r>
     <w:r>
       <w:rPr>
-        <w:rStyle w:val="PageNumber"/>
+        <w:rStyle w:val="Nmerodepgina"/>
         <w:rFonts w:ascii="Arial" w:hAnsi="Arial" w:cs="Arial"/>
         <w:sz w:val="20"/>
         <w:szCs w:val="20"/>
@@ -4918,7 +4538,7 @@
 <w:hdr xmlns:wpc="http://schemas.microsoft.com/office/word/2010/wordprocessingCanvas" xmlns:cx="http://schemas.microsoft.com/office/drawing/2014/chartex" xmlns:cx1="http://schemas.microsoft.com/office/drawing/2015/9/8/chartex" xmlns:cx2="http://schemas.microsoft.com/office/drawing/2015/10/21/chartex" xmlns:cx3="http://schemas.microsoft.com/office/drawing/2016/5/9/chartex" xmlns:cx4="http://schemas.microsoft.com/office/drawing/2016/5/10/chartex" xmlns:cx5="http://schemas.microsoft.com/office/drawing/2016/5/11/chartex" xmlns:cx6="http://schemas.microsoft.com/office/drawing/2016/5/12/chartex" xmlns:cx7="http://schemas.microsoft.com/office/drawing/2016/5/13/chartex" xmlns:cx8="http://schemas.microsoft.com/office/drawing/2016/5/14/chartex" xmlns:mc="http://schemas.openxmlformats.org/markup-compatibility/2006" xmlns:aink="http://schemas.microsoft.com/office/drawing/2016/ink" xmlns:am3d="http://schemas.microsoft.com/office/drawing/2017/model3d" xmlns:o="urn:schemas-microsoft-com:office:office" xmlns:oel="http://schemas.microsoft.com/office/2019/extlst" xmlns:r="http://schemas.openxmlformats.org/officeDocument/2006/relationships" xmlns:m="http://schemas.openxmlformats.org/officeDocument/2006/math" xmlns:v="urn:schemas-microsoft-com:vml" xmlns:wp14="http://schemas.microsoft.com/office/word/2010/wordprocessingDrawing" xmlns:wp="http://schemas.openxmlformats.org/drawingml/2006/wordprocessingDrawing" xmlns:w10="urn:schemas-microsoft-com:office:word" xmlns:w="http://schemas.openxmlformats.org/wordprocessingml/2006/main" xmlns:w14="http://schemas.microsoft.com/office/word/2010/wordml" xmlns:w15="http://schemas.microsoft.com/office/word/2012/wordml" xmlns:w16cex="http://schemas.microsoft.com/office/word/2018/wordml/cex" xmlns:w16cid="http://schemas.microsoft.com/office/word/2016/wordml/cid" xmlns:w16="http://schemas.microsoft.com/office/word/2018/wordml" xmlns:w16sdtdh="http://schemas.microsoft.com/office/word/2020/wordml/sdtdatahash" xmlns:w16se="http://schemas.microsoft.com/office/word/2015/wordml/symex" xmlns:wpg="http://schemas.microsoft.com/office/word/2010/wordprocessingGroup" xmlns:wpi="http://schemas.microsoft.com/office/word/2010/wordprocessingInk" xmlns:wne="http://schemas.microsoft.com/office/word/2006/wordml" xmlns:wps="http://schemas.microsoft.com/office/word/2010/wordprocessingShape" mc:Ignorable="w14 w15 w16se w16cid w16 w16cex w16sdtdh wp14">
   <w:p>
     <w:pPr>
-      <w:pStyle w:val="Header"/>
+      <w:pStyle w:val="Cabealho"/>
     </w:pPr>
   </w:p>
 </w:hdr>
@@ -4928,7 +4548,7 @@
 <w:hdr xmlns:wpc="http://schemas.microsoft.com/office/word/2010/wordprocessingCanvas" xmlns:cx="http://schemas.microsoft.com/office/drawing/2014/chartex" xmlns:cx1="http://schemas.microsoft.com/office/drawing/2015/9/8/chartex" xmlns:cx2="http://schemas.microsoft.com/office/drawing/2015/10/21/chartex" xmlns:cx3="http://schemas.microsoft.com/office/drawing/2016/5/9/chartex" xmlns:cx4="http://schemas.microsoft.com/office/drawing/2016/5/10/chartex" xmlns:cx5="http://schemas.microsoft.com/office/drawing/2016/5/11/chartex" xmlns:cx6="http://schemas.microsoft.com/office/drawing/2016/5/12/chartex" xmlns:cx7="http://schemas.microsoft.com/office/drawing/2016/5/13/chartex" xmlns:cx8="http://schemas.microsoft.com/office/drawing/2016/5/14/chartex" xmlns:mc="http://schemas.openxmlformats.org/markup-compatibility/2006" xmlns:aink="http://schemas.microsoft.com/office/drawing/2016/ink" xmlns:am3d="http://schemas.microsoft.com/office/drawing/2017/model3d" xmlns:o="urn:schemas-microsoft-com:office:office" xmlns:oel="http://schemas.microsoft.com/office/2019/extlst" xmlns:r="http://schemas.openxmlformats.org/officeDocument/2006/relationships" xmlns:m="http://schemas.openxmlformats.org/officeDocument/2006/math" xmlns:v="urn:schemas-microsoft-com:vml" xmlns:wp14="http://schemas.microsoft.com/office/word/2010/wordprocessingDrawing" xmlns:wp="http://schemas.openxmlformats.org/drawingml/2006/wordprocessingDrawing" xmlns:w10="urn:schemas-microsoft-com:office:word" xmlns:w="http://schemas.openxmlformats.org/wordprocessingml/2006/main" xmlns:w14="http://schemas.microsoft.com/office/word/2010/wordml" xmlns:w15="http://schemas.microsoft.com/office/word/2012/wordml" xmlns:w16cex="http://schemas.microsoft.com/office/word/2018/wordml/cex" xmlns:w16cid="http://schemas.microsoft.com/office/word/2016/wordml/cid" xmlns:w16="http://schemas.microsoft.com/office/word/2018/wordml" xmlns:w16sdtdh="http://schemas.microsoft.com/office/word/2020/wordml/sdtdatahash" xmlns:w16se="http://schemas.microsoft.com/office/word/2015/wordml/symex" xmlns:wpg="http://schemas.microsoft.com/office/word/2010/wordprocessingGroup" xmlns:wpi="http://schemas.microsoft.com/office/word/2010/wordprocessingInk" xmlns:wne="http://schemas.microsoft.com/office/word/2006/wordml" xmlns:wps="http://schemas.microsoft.com/office/word/2010/wordprocessingShape" mc:Ignorable="w14 w15 w16se w16cid w16 w16cex w16sdtdh wp14">
   <w:p>
     <w:pPr>
-      <w:pStyle w:val="Header"/>
+      <w:pStyle w:val="Cabealho"/>
       <w:pBdr>
         <w:bottom w:val="single" w:sz="4" w:space="1" w:color="auto"/>
       </w:pBdr>
@@ -4946,7 +4566,7 @@
 <w:hdr xmlns:wpc="http://schemas.microsoft.com/office/word/2010/wordprocessingCanvas" xmlns:cx="http://schemas.microsoft.com/office/drawing/2014/chartex" xmlns:cx1="http://schemas.microsoft.com/office/drawing/2015/9/8/chartex" xmlns:cx2="http://schemas.microsoft.com/office/drawing/2015/10/21/chartex" xmlns:cx3="http://schemas.microsoft.com/office/drawing/2016/5/9/chartex" xmlns:cx4="http://schemas.microsoft.com/office/drawing/2016/5/10/chartex" xmlns:cx5="http://schemas.microsoft.com/office/drawing/2016/5/11/chartex" xmlns:cx6="http://schemas.microsoft.com/office/drawing/2016/5/12/chartex" xmlns:cx7="http://schemas.microsoft.com/office/drawing/2016/5/13/chartex" xmlns:cx8="http://schemas.microsoft.com/office/drawing/2016/5/14/chartex" xmlns:mc="http://schemas.openxmlformats.org/markup-compatibility/2006" xmlns:aink="http://schemas.microsoft.com/office/drawing/2016/ink" xmlns:am3d="http://schemas.microsoft.com/office/drawing/2017/model3d" xmlns:o="urn:schemas-microsoft-com:office:office" xmlns:oel="http://schemas.microsoft.com/office/2019/extlst" xmlns:r="http://schemas.openxmlformats.org/officeDocument/2006/relationships" xmlns:m="http://schemas.openxmlformats.org/officeDocument/2006/math" xmlns:v="urn:schemas-microsoft-com:vml" xmlns:wp14="http://schemas.microsoft.com/office/word/2010/wordprocessingDrawing" xmlns:wp="http://schemas.openxmlformats.org/drawingml/2006/wordprocessingDrawing" xmlns:w10="urn:schemas-microsoft-com:office:word" xmlns:w="http://schemas.openxmlformats.org/wordprocessingml/2006/main" xmlns:w14="http://schemas.microsoft.com/office/word/2010/wordml" xmlns:w15="http://schemas.microsoft.com/office/word/2012/wordml" xmlns:w16cex="http://schemas.microsoft.com/office/word/2018/wordml/cex" xmlns:w16cid="http://schemas.microsoft.com/office/word/2016/wordml/cid" xmlns:w16="http://schemas.microsoft.com/office/word/2018/wordml" xmlns:w16sdtdh="http://schemas.microsoft.com/office/word/2020/wordml/sdtdatahash" xmlns:w16se="http://schemas.microsoft.com/office/word/2015/wordml/symex" xmlns:wpg="http://schemas.microsoft.com/office/word/2010/wordprocessingGroup" xmlns:wpi="http://schemas.microsoft.com/office/word/2010/wordprocessingInk" xmlns:wne="http://schemas.microsoft.com/office/word/2006/wordml" xmlns:wps="http://schemas.microsoft.com/office/word/2010/wordprocessingShape" mc:Ignorable="w14 w15 w16se w16cid w16 w16cex w16sdtdh wp14">
   <w:p>
     <w:pPr>
-      <w:pStyle w:val="Header"/>
+      <w:pStyle w:val="Cabealho"/>
     </w:pPr>
   </w:p>
 </w:hdr>
@@ -4956,7 +4576,7 @@
 <w:hdr xmlns:wpc="http://schemas.microsoft.com/office/word/2010/wordprocessingCanvas" xmlns:cx="http://schemas.microsoft.com/office/drawing/2014/chartex" xmlns:cx1="http://schemas.microsoft.com/office/drawing/2015/9/8/chartex" xmlns:cx2="http://schemas.microsoft.com/office/drawing/2015/10/21/chartex" xmlns:cx3="http://schemas.microsoft.com/office/drawing/2016/5/9/chartex" xmlns:cx4="http://schemas.microsoft.com/office/drawing/2016/5/10/chartex" xmlns:cx5="http://schemas.microsoft.com/office/drawing/2016/5/11/chartex" xmlns:cx6="http://schemas.microsoft.com/office/drawing/2016/5/12/chartex" xmlns:cx7="http://schemas.microsoft.com/office/drawing/2016/5/13/chartex" xmlns:cx8="http://schemas.microsoft.com/office/drawing/2016/5/14/chartex" xmlns:mc="http://schemas.openxmlformats.org/markup-compatibility/2006" xmlns:aink="http://schemas.microsoft.com/office/drawing/2016/ink" xmlns:am3d="http://schemas.microsoft.com/office/drawing/2017/model3d" xmlns:o="urn:schemas-microsoft-com:office:office" xmlns:oel="http://schemas.microsoft.com/office/2019/extlst" xmlns:r="http://schemas.openxmlformats.org/officeDocument/2006/relationships" xmlns:m="http://schemas.openxmlformats.org/officeDocument/2006/math" xmlns:v="urn:schemas-microsoft-com:vml" xmlns:wp14="http://schemas.microsoft.com/office/word/2010/wordprocessingDrawing" xmlns:wp="http://schemas.openxmlformats.org/drawingml/2006/wordprocessingDrawing" xmlns:w10="urn:schemas-microsoft-com:office:word" xmlns:w="http://schemas.openxmlformats.org/wordprocessingml/2006/main" xmlns:w14="http://schemas.microsoft.com/office/word/2010/wordml" xmlns:w15="http://schemas.microsoft.com/office/word/2012/wordml" xmlns:w16cex="http://schemas.microsoft.com/office/word/2018/wordml/cex" xmlns:w16cid="http://schemas.microsoft.com/office/word/2016/wordml/cid" xmlns:w16="http://schemas.microsoft.com/office/word/2018/wordml" xmlns:w16sdtdh="http://schemas.microsoft.com/office/word/2020/wordml/sdtdatahash" xmlns:w16se="http://schemas.microsoft.com/office/word/2015/wordml/symex" xmlns:wpg="http://schemas.microsoft.com/office/word/2010/wordprocessingGroup" xmlns:wpi="http://schemas.microsoft.com/office/word/2010/wordprocessingInk" xmlns:wne="http://schemas.microsoft.com/office/word/2006/wordml" xmlns:wps="http://schemas.microsoft.com/office/word/2010/wordprocessingShape" mc:Ignorable="w14 w15 w16se w16cid w16 w16cex w16sdtdh wp14">
   <w:p>
     <w:pPr>
-      <w:pStyle w:val="Header"/>
+      <w:pStyle w:val="Cabealho"/>
     </w:pPr>
   </w:p>
 </w:hdr>
@@ -4966,7 +4586,7 @@
 <w:hdr xmlns:wpc="http://schemas.microsoft.com/office/word/2010/wordprocessingCanvas" xmlns:cx="http://schemas.microsoft.com/office/drawing/2014/chartex" xmlns:cx1="http://schemas.microsoft.com/office/drawing/2015/9/8/chartex" xmlns:cx2="http://schemas.microsoft.com/office/drawing/2015/10/21/chartex" xmlns:cx3="http://schemas.microsoft.com/office/drawing/2016/5/9/chartex" xmlns:cx4="http://schemas.microsoft.com/office/drawing/2016/5/10/chartex" xmlns:cx5="http://schemas.microsoft.com/office/drawing/2016/5/11/chartex" xmlns:cx6="http://schemas.microsoft.com/office/drawing/2016/5/12/chartex" xmlns:cx7="http://schemas.microsoft.com/office/drawing/2016/5/13/chartex" xmlns:cx8="http://schemas.microsoft.com/office/drawing/2016/5/14/chartex" xmlns:mc="http://schemas.openxmlformats.org/markup-compatibility/2006" xmlns:aink="http://schemas.microsoft.com/office/drawing/2016/ink" xmlns:am3d="http://schemas.microsoft.com/office/drawing/2017/model3d" xmlns:o="urn:schemas-microsoft-com:office:office" xmlns:oel="http://schemas.microsoft.com/office/2019/extlst" xmlns:r="http://schemas.openxmlformats.org/officeDocument/2006/relationships" xmlns:m="http://schemas.openxmlformats.org/officeDocument/2006/math" xmlns:v="urn:schemas-microsoft-com:vml" xmlns:wp14="http://schemas.microsoft.com/office/word/2010/wordprocessingDrawing" xmlns:wp="http://schemas.openxmlformats.org/drawingml/2006/wordprocessingDrawing" xmlns:w10="urn:schemas-microsoft-com:office:word" xmlns:w="http://schemas.openxmlformats.org/wordprocessingml/2006/main" xmlns:w14="http://schemas.microsoft.com/office/word/2010/wordml" xmlns:w15="http://schemas.microsoft.com/office/word/2012/wordml" xmlns:w16cex="http://schemas.microsoft.com/office/word/2018/wordml/cex" xmlns:w16cid="http://schemas.microsoft.com/office/word/2016/wordml/cid" xmlns:w16="http://schemas.microsoft.com/office/word/2018/wordml" xmlns:w16sdtdh="http://schemas.microsoft.com/office/word/2020/wordml/sdtdatahash" xmlns:w16se="http://schemas.microsoft.com/office/word/2015/wordml/symex" xmlns:wpg="http://schemas.microsoft.com/office/word/2010/wordprocessingGroup" xmlns:wpi="http://schemas.microsoft.com/office/word/2010/wordprocessingInk" xmlns:wne="http://schemas.microsoft.com/office/word/2006/wordml" xmlns:wps="http://schemas.microsoft.com/office/word/2010/wordprocessingShape" mc:Ignorable="w14 w15 w16se w16cid w16 w16cex w16sdtdh wp14">
   <w:p>
     <w:pPr>
-      <w:pStyle w:val="Header"/>
+      <w:pStyle w:val="Cabealho"/>
       <w:pBdr>
         <w:bottom w:val="single" w:sz="4" w:space="1" w:color="auto"/>
       </w:pBdr>
@@ -5976,7 +5596,7 @@
     <w:lvl w:ilvl="0">
       <w:start w:val="1"/>
       <w:numFmt w:val="decimal"/>
-      <w:pStyle w:val="Heading1"/>
+      <w:pStyle w:val="Ttulo1"/>
       <w:suff w:val="space"/>
       <w:lvlText w:val="%1."/>
       <w:lvlJc w:val="left"/>
@@ -5990,7 +5610,7 @@
     <w:lvl w:ilvl="1">
       <w:start w:val="1"/>
       <w:numFmt w:val="decimal"/>
-      <w:pStyle w:val="Heading2"/>
+      <w:pStyle w:val="Ttulo2"/>
       <w:suff w:val="space"/>
       <w:lvlText w:val="%1.%2."/>
       <w:lvlJc w:val="left"/>
@@ -6004,7 +5624,7 @@
     <w:lvl w:ilvl="2">
       <w:start w:val="1"/>
       <w:numFmt w:val="decimal"/>
-      <w:pStyle w:val="Heading3"/>
+      <w:pStyle w:val="Ttulo3"/>
       <w:suff w:val="space"/>
       <w:lvlText w:val="%1.%2.%3."/>
       <w:lvlJc w:val="left"/>
@@ -6018,7 +5638,7 @@
     <w:lvl w:ilvl="3">
       <w:start w:val="1"/>
       <w:numFmt w:val="decimal"/>
-      <w:pStyle w:val="Heading4"/>
+      <w:pStyle w:val="Ttulo4"/>
       <w:lvlText w:val="%1.%2.%3.%4"/>
       <w:lvlJc w:val="left"/>
       <w:pPr>
@@ -6034,7 +5654,7 @@
     <w:lvl w:ilvl="4">
       <w:start w:val="1"/>
       <w:numFmt w:val="decimal"/>
-      <w:pStyle w:val="Heading5"/>
+      <w:pStyle w:val="Ttulo5"/>
       <w:lvlText w:val="%1.%2.%3.%4.%5"/>
       <w:lvlJc w:val="left"/>
       <w:pPr>
@@ -6050,7 +5670,7 @@
     <w:lvl w:ilvl="5">
       <w:start w:val="1"/>
       <w:numFmt w:val="decimal"/>
-      <w:pStyle w:val="Heading6"/>
+      <w:pStyle w:val="Ttulo6"/>
       <w:lvlText w:val="%1.%2.%3.%4.%5.%6"/>
       <w:lvlJc w:val="left"/>
       <w:pPr>
@@ -6066,7 +5686,7 @@
     <w:lvl w:ilvl="6">
       <w:start w:val="1"/>
       <w:numFmt w:val="decimal"/>
-      <w:pStyle w:val="Heading7"/>
+      <w:pStyle w:val="Ttulo7"/>
       <w:lvlText w:val="%1.%2.%3.%4.%5.%6.%7"/>
       <w:lvlJc w:val="left"/>
       <w:pPr>
@@ -6082,7 +5702,7 @@
     <w:lvl w:ilvl="7">
       <w:start w:val="1"/>
       <w:numFmt w:val="decimal"/>
-      <w:pStyle w:val="Heading8"/>
+      <w:pStyle w:val="Ttulo8"/>
       <w:lvlText w:val="%1.%2.%3.%4.%5.%6.%7.%8"/>
       <w:lvlJc w:val="left"/>
       <w:pPr>
@@ -6098,7 +5718,7 @@
     <w:lvl w:ilvl="8">
       <w:start w:val="1"/>
       <w:numFmt w:val="decimal"/>
-      <w:pStyle w:val="Heading9"/>
+      <w:pStyle w:val="Ttulo9"/>
       <w:lvlText w:val="%1.%2.%3.%4.%5.%6.%7.%8.%9"/>
       <w:lvlJc w:val="left"/>
       <w:pPr>
@@ -6534,11 +6154,11 @@
       <w:lang w:eastAsia="en-US"/>
     </w:rPr>
   </w:style>
-  <w:style w:type="paragraph" w:styleId="Heading1">
+  <w:style w:type="paragraph" w:styleId="Ttulo1">
     <w:name w:val="heading 1"/>
     <w:basedOn w:val="Normal"/>
     <w:next w:val="Normal"/>
-    <w:link w:val="Heading1Char1"/>
+    <w:link w:val="Ttulo1Carter"/>
     <w:uiPriority w:val="9"/>
     <w:qFormat/>
     <w:rsid w:val="00311FA6"/>
@@ -6560,7 +6180,7 @@
       <w:szCs w:val="32"/>
     </w:rPr>
   </w:style>
-  <w:style w:type="paragraph" w:styleId="Heading2">
+  <w:style w:type="paragraph" w:styleId="Ttulo2">
     <w:name w:val="heading 2"/>
     <w:basedOn w:val="Normal"/>
     <w:next w:val="Normal"/>
@@ -6584,7 +6204,7 @@
       <w:szCs w:val="28"/>
     </w:rPr>
   </w:style>
-  <w:style w:type="paragraph" w:styleId="Heading3">
+  <w:style w:type="paragraph" w:styleId="Ttulo3">
     <w:name w:val="heading 3"/>
     <w:basedOn w:val="Normal"/>
     <w:next w:val="Normal"/>
@@ -6608,7 +6228,7 @@
       <w:szCs w:val="26"/>
     </w:rPr>
   </w:style>
-  <w:style w:type="paragraph" w:styleId="Heading4">
+  <w:style w:type="paragraph" w:styleId="Ttulo4">
     <w:name w:val="heading 4"/>
     <w:basedOn w:val="Normal"/>
     <w:next w:val="Normal"/>
@@ -6629,7 +6249,7 @@
       <w:szCs w:val="28"/>
     </w:rPr>
   </w:style>
-  <w:style w:type="paragraph" w:styleId="Heading5">
+  <w:style w:type="paragraph" w:styleId="Ttulo5">
     <w:name w:val="heading 5"/>
     <w:basedOn w:val="Normal"/>
     <w:next w:val="Normal"/>
@@ -6651,7 +6271,7 @@
       <w:szCs w:val="26"/>
     </w:rPr>
   </w:style>
-  <w:style w:type="paragraph" w:styleId="Heading6">
+  <w:style w:type="paragraph" w:styleId="Ttulo6">
     <w:name w:val="heading 6"/>
     <w:basedOn w:val="Normal"/>
     <w:next w:val="Normal"/>
@@ -6671,7 +6291,7 @@
       <w:szCs w:val="22"/>
     </w:rPr>
   </w:style>
-  <w:style w:type="paragraph" w:styleId="Heading7">
+  <w:style w:type="paragraph" w:styleId="Ttulo7">
     <w:name w:val="heading 7"/>
     <w:basedOn w:val="Normal"/>
     <w:next w:val="Normal"/>
@@ -6685,7 +6305,7 @@
       <w:outlineLvl w:val="6"/>
     </w:pPr>
   </w:style>
-  <w:style w:type="paragraph" w:styleId="Heading8">
+  <w:style w:type="paragraph" w:styleId="Ttulo8">
     <w:name w:val="heading 8"/>
     <w:basedOn w:val="Normal"/>
     <w:next w:val="Normal"/>
@@ -6703,7 +6323,7 @@
       <w:iCs/>
     </w:rPr>
   </w:style>
-  <w:style w:type="paragraph" w:styleId="Heading9">
+  <w:style w:type="paragraph" w:styleId="Ttulo9">
     <w:name w:val="heading 9"/>
     <w:basedOn w:val="Normal"/>
     <w:next w:val="Normal"/>
@@ -6722,13 +6342,13 @@
       <w:szCs w:val="22"/>
     </w:rPr>
   </w:style>
-  <w:style w:type="character" w:default="1" w:styleId="DefaultParagraphFont">
+  <w:style w:type="character" w:default="1" w:styleId="Tipodeletrapredefinidodopargrafo">
     <w:name w:val="Default Paragraph Font"/>
     <w:uiPriority w:val="1"/>
     <w:semiHidden/>
     <w:unhideWhenUsed/>
   </w:style>
-  <w:style w:type="table" w:default="1" w:styleId="TableNormal">
+  <w:style w:type="table" w:default="1" w:styleId="Tabelanormal">
     <w:name w:val="Normal Table"/>
     <w:uiPriority w:val="99"/>
     <w:semiHidden/>
@@ -6743,13 +6363,13 @@
       </w:tblCellMar>
     </w:tblPr>
   </w:style>
-  <w:style w:type="numbering" w:default="1" w:styleId="NoList">
+  <w:style w:type="numbering" w:default="1" w:styleId="Semlista">
     <w:name w:val="No List"/>
     <w:uiPriority w:val="99"/>
     <w:semiHidden/>
     <w:unhideWhenUsed/>
   </w:style>
-  <w:style w:type="paragraph" w:styleId="Header">
+  <w:style w:type="paragraph" w:styleId="Cabealho">
     <w:name w:val="header"/>
     <w:basedOn w:val="Normal"/>
     <w:pPr>
@@ -6788,7 +6408,7 @@
       <w:lang w:val="pt-PT" w:eastAsia="en-US" w:bidi="ar-SA"/>
     </w:rPr>
   </w:style>
-  <w:style w:type="paragraph" w:styleId="TOC1">
+  <w:style w:type="paragraph" w:styleId="ndice1">
     <w:name w:val="toc 1"/>
     <w:basedOn w:val="Normal"/>
     <w:next w:val="Normal"/>
@@ -6801,7 +6421,7 @@
       <w:iCs/>
     </w:rPr>
   </w:style>
-  <w:style w:type="paragraph" w:styleId="TOC2">
+  <w:style w:type="paragraph" w:styleId="ndice2">
     <w:name w:val="toc 2"/>
     <w:basedOn w:val="Normal"/>
     <w:next w:val="Normal"/>
@@ -6816,7 +6436,7 @@
       <w:szCs w:val="22"/>
     </w:rPr>
   </w:style>
-  <w:style w:type="paragraph" w:styleId="TOC3">
+  <w:style w:type="paragraph" w:styleId="ndice3">
     <w:name w:val="toc 3"/>
     <w:basedOn w:val="Normal"/>
     <w:next w:val="Normal"/>
@@ -6831,7 +6451,7 @@
       <w:szCs w:val="20"/>
     </w:rPr>
   </w:style>
-  <w:style w:type="paragraph" w:styleId="TOC4">
+  <w:style w:type="paragraph" w:styleId="ndice4">
     <w:name w:val="toc 4"/>
     <w:basedOn w:val="Normal"/>
     <w:next w:val="Normal"/>
@@ -6845,7 +6465,7 @@
       <w:szCs w:val="20"/>
     </w:rPr>
   </w:style>
-  <w:style w:type="paragraph" w:styleId="TOC5">
+  <w:style w:type="paragraph" w:styleId="ndice5">
     <w:name w:val="toc 5"/>
     <w:basedOn w:val="Normal"/>
     <w:next w:val="Normal"/>
@@ -6859,7 +6479,7 @@
       <w:szCs w:val="20"/>
     </w:rPr>
   </w:style>
-  <w:style w:type="paragraph" w:styleId="TOC6">
+  <w:style w:type="paragraph" w:styleId="ndice6">
     <w:name w:val="toc 6"/>
     <w:basedOn w:val="Normal"/>
     <w:next w:val="Normal"/>
@@ -6873,7 +6493,7 @@
       <w:szCs w:val="20"/>
     </w:rPr>
   </w:style>
-  <w:style w:type="paragraph" w:styleId="TOC7">
+  <w:style w:type="paragraph" w:styleId="ndice7">
     <w:name w:val="toc 7"/>
     <w:basedOn w:val="Normal"/>
     <w:next w:val="Normal"/>
@@ -6887,7 +6507,7 @@
       <w:szCs w:val="20"/>
     </w:rPr>
   </w:style>
-  <w:style w:type="paragraph" w:styleId="TOC8">
+  <w:style w:type="paragraph" w:styleId="ndice8">
     <w:name w:val="toc 8"/>
     <w:basedOn w:val="Normal"/>
     <w:next w:val="Normal"/>
@@ -6901,7 +6521,7 @@
       <w:szCs w:val="20"/>
     </w:rPr>
   </w:style>
-  <w:style w:type="paragraph" w:styleId="TOC9">
+  <w:style w:type="paragraph" w:styleId="ndice9">
     <w:name w:val="toc 9"/>
     <w:basedOn w:val="Normal"/>
     <w:next w:val="Normal"/>
@@ -6915,7 +6535,7 @@
       <w:szCs w:val="20"/>
     </w:rPr>
   </w:style>
-  <w:style w:type="character" w:styleId="Hyperlink">
+  <w:style w:type="character" w:styleId="Hiperligao">
     <w:name w:val="Hyperlink"/>
     <w:uiPriority w:val="99"/>
     <w:rPr>
@@ -6923,7 +6543,7 @@
       <w:u w:val="single"/>
     </w:rPr>
   </w:style>
-  <w:style w:type="paragraph" w:styleId="BodyTextIndent">
+  <w:style w:type="paragraph" w:styleId="Avanodecorpodetexto">
     <w:name w:val="Body Text Indent"/>
     <w:basedOn w:val="Normal"/>
     <w:pPr>
@@ -6934,7 +6554,7 @@
       <w:lang w:eastAsia="pt-PT"/>
     </w:rPr>
   </w:style>
-  <w:style w:type="paragraph" w:styleId="BodyTextIndent2">
+  <w:style w:type="paragraph" w:styleId="Avanodecorpodetexto2">
     <w:name w:val="Body Text Indent 2"/>
     <w:basedOn w:val="Normal"/>
     <w:pPr>
@@ -6942,10 +6562,10 @@
       <w:ind w:left="283"/>
     </w:pPr>
   </w:style>
-  <w:style w:type="paragraph" w:styleId="Footer">
+  <w:style w:type="paragraph" w:styleId="Rodap">
     <w:name w:val="footer"/>
     <w:basedOn w:val="Normal"/>
-    <w:link w:val="FooterChar"/>
+    <w:link w:val="RodapCarter"/>
     <w:uiPriority w:val="99"/>
     <w:pPr>
       <w:tabs>
@@ -6954,11 +6574,11 @@
       </w:tabs>
     </w:pPr>
   </w:style>
-  <w:style w:type="character" w:styleId="PageNumber">
+  <w:style w:type="character" w:styleId="Nmerodepgina">
     <w:name w:val="page number"/>
-    <w:basedOn w:val="DefaultParagraphFont"/>
+    <w:basedOn w:val="Tipodeletrapredefinidodopargrafo"/>
   </w:style>
-  <w:style w:type="paragraph" w:styleId="Caption">
+  <w:style w:type="paragraph" w:styleId="Legenda">
     <w:name w:val="caption"/>
     <w:basedOn w:val="Normal"/>
     <w:next w:val="Normal"/>
@@ -7000,7 +6620,7 @@
       <w:lang w:val="pt-PT" w:eastAsia="en-US" w:bidi="ar-SA"/>
     </w:rPr>
   </w:style>
-  <w:style w:type="character" w:styleId="FootnoteReference">
+  <w:style w:type="character" w:styleId="Refdenotaderodap">
     <w:name w:val="footnote reference"/>
     <w:semiHidden/>
     <w:rsid w:val="00855CC5"/>
@@ -7008,7 +6628,7 @@
       <w:vertAlign w:val="superscript"/>
     </w:rPr>
   </w:style>
-  <w:style w:type="paragraph" w:styleId="FootnoteText">
+  <w:style w:type="paragraph" w:styleId="Textodenotaderodap">
     <w:name w:val="footnote text"/>
     <w:basedOn w:val="Normal"/>
     <w:rsid w:val="00956E0D"/>
@@ -7021,7 +6641,7 @@
       <w:lang w:eastAsia="pt-PT"/>
     </w:rPr>
   </w:style>
-  <w:style w:type="paragraph" w:styleId="TableofFigures">
+  <w:style w:type="paragraph" w:styleId="ndicedeilustraes">
     <w:name w:val="table of figures"/>
     <w:basedOn w:val="Normal"/>
     <w:next w:val="Normal"/>
@@ -7030,11 +6650,11 @@
   </w:style>
   <w:style w:type="paragraph" w:customStyle="1" w:styleId="Style1">
     <w:name w:val="Style1"/>
-    <w:basedOn w:val="Heading1"/>
+    <w:basedOn w:val="Ttulo1"/>
   </w:style>
-  <w:style w:type="table" w:styleId="TableGrid">
+  <w:style w:type="table" w:styleId="TabelacomGrelha">
     <w:name w:val="Table Grid"/>
-    <w:basedOn w:val="TableNormal"/>
+    <w:basedOn w:val="Tabelanormal"/>
     <w:rsid w:val="00F07A3E"/>
     <w:tblPr>
       <w:tblBorders>
@@ -7047,15 +6667,15 @@
       </w:tblBorders>
     </w:tblPr>
   </w:style>
-  <w:style w:type="paragraph" w:styleId="Date">
+  <w:style w:type="paragraph" w:styleId="Data">
     <w:name w:val="Date"/>
     <w:basedOn w:val="Normal"/>
     <w:next w:val="Normal"/>
     <w:rsid w:val="006A466D"/>
   </w:style>
-  <w:style w:type="character" w:customStyle="1" w:styleId="FooterChar">
-    <w:name w:val="Footer Char"/>
-    <w:link w:val="Footer"/>
+  <w:style w:type="character" w:customStyle="1" w:styleId="RodapCarter">
+    <w:name w:val="Rodapé Caráter"/>
+    <w:link w:val="Rodap"/>
     <w:uiPriority w:val="99"/>
     <w:rsid w:val="008F459F"/>
     <w:rPr>
@@ -7064,10 +6684,10 @@
       <w:lang w:eastAsia="en-US"/>
     </w:rPr>
   </w:style>
-  <w:style w:type="paragraph" w:styleId="BalloonText">
+  <w:style w:type="paragraph" w:styleId="Textodebalo">
     <w:name w:val="Balloon Text"/>
     <w:basedOn w:val="Normal"/>
-    <w:link w:val="BalloonTextChar"/>
+    <w:link w:val="TextodebaloCarter"/>
     <w:rsid w:val="00DE6275"/>
     <w:rPr>
       <w:rFonts w:ascii="Tahoma" w:hAnsi="Tahoma" w:cs="Tahoma"/>
@@ -7075,9 +6695,9 @@
       <w:szCs w:val="16"/>
     </w:rPr>
   </w:style>
-  <w:style w:type="character" w:customStyle="1" w:styleId="BalloonTextChar">
-    <w:name w:val="Balloon Text Char"/>
-    <w:link w:val="BalloonText"/>
+  <w:style w:type="character" w:customStyle="1" w:styleId="TextodebaloCarter">
+    <w:name w:val="Texto de balão Caráter"/>
+    <w:link w:val="Textodebalo"/>
     <w:rsid w:val="00DE6275"/>
     <w:rPr>
       <w:rFonts w:ascii="Tahoma" w:hAnsi="Tahoma" w:cs="Tahoma"/>
@@ -7086,7 +6706,7 @@
       <w:lang w:eastAsia="en-US"/>
     </w:rPr>
   </w:style>
-  <w:style w:type="paragraph" w:styleId="Bibliography">
+  <w:style w:type="paragraph" w:styleId="Bibliografia">
     <w:name w:val="Bibliography"/>
     <w:basedOn w:val="Normal"/>
     <w:next w:val="Normal"/>
@@ -7094,9 +6714,9 @@
     <w:unhideWhenUsed/>
     <w:rsid w:val="003621DF"/>
   </w:style>
-  <w:style w:type="character" w:customStyle="1" w:styleId="Heading1Char1">
-    <w:name w:val="Heading 1 Char1"/>
-    <w:link w:val="Heading1"/>
+  <w:style w:type="character" w:customStyle="1" w:styleId="Ttulo1Carter">
+    <w:name w:val="Título 1 Caráter"/>
+    <w:link w:val="Ttulo1"/>
     <w:uiPriority w:val="9"/>
     <w:rsid w:val="00311FA6"/>
     <w:rPr>
@@ -7111,7 +6731,7 @@
   </w:style>
   <w:style w:type="paragraph" w:customStyle="1" w:styleId="EstiloBibliografiaEsquerda0cmPendente127cm">
     <w:name w:val="Estilo Bibliografia + Esquerda:  0 cm Pendente:  127 cm"/>
-    <w:basedOn w:val="Bibliography"/>
+    <w:basedOn w:val="Bibliografia"/>
     <w:rsid w:val="00565867"/>
     <w:pPr>
       <w:spacing w:after="120"/>
@@ -7123,7 +6743,7 @@
   </w:style>
   <w:style w:type="paragraph" w:customStyle="1" w:styleId="EstiloBibliografiaEsquerda0cmPendente127cm1">
     <w:name w:val="Estilo Bibliografia + Esquerda:  0 cm Pendente:  127 cm1"/>
-    <w:basedOn w:val="Bibliography"/>
+    <w:basedOn w:val="Bibliografia"/>
     <w:rsid w:val="00565867"/>
     <w:pPr>
       <w:spacing w:after="120"/>
@@ -7133,7 +6753,7 @@
       <w:szCs w:val="20"/>
     </w:rPr>
   </w:style>
-  <w:style w:type="paragraph" w:styleId="ListParagraph">
+  <w:style w:type="paragraph" w:styleId="PargrafodaLista">
     <w:name w:val="List Paragraph"/>
     <w:basedOn w:val="Normal"/>
     <w:uiPriority w:val="34"/>
@@ -7146,7 +6766,7 @@
   </w:style>
   <w:style w:type="paragraph" w:customStyle="1" w:styleId="EstiloBibliografiaEsquerda0cmPendente127cm2">
     <w:name w:val="Estilo Bibliografia + Esquerda:  0 cm Pendente:  127 cm2"/>
-    <w:basedOn w:val="Bibliography"/>
+    <w:basedOn w:val="Bibliografia"/>
     <w:rsid w:val="003633BA"/>
     <w:pPr>
       <w:ind w:left="720" w:hanging="720"/>
@@ -7157,7 +6777,7 @@
   </w:style>
   <w:style w:type="paragraph" w:customStyle="1" w:styleId="EstiloBibliografiaEsquerda0cmPendente127cm3">
     <w:name w:val="Estilo Bibliografia + Esquerda:  0 cm Pendente:  127 cm3"/>
-    <w:basedOn w:val="Bibliography"/>
+    <w:basedOn w:val="Bibliografia"/>
     <w:rsid w:val="00641469"/>
     <w:pPr>
       <w:spacing w:after="120"/>
@@ -7167,18 +6787,18 @@
       <w:szCs w:val="20"/>
     </w:rPr>
   </w:style>
-  <w:style w:type="character" w:styleId="UnresolvedMention">
+  <w:style w:type="character" w:styleId="MenoNoResolvida">
     <w:name w:val="Unresolved Mention"/>
-    <w:basedOn w:val="DefaultParagraphFont"/>
+    <w:basedOn w:val="Tipodeletrapredefinidodopargrafo"/>
     <w:rsid w:val="005A0380"/>
     <w:rPr>
       <w:color w:val="605E5C"/>
       <w:shd w:val="clear" w:color="auto" w:fill="E1DFDD"/>
     </w:rPr>
   </w:style>
-  <w:style w:type="character" w:styleId="FollowedHyperlink">
+  <w:style w:type="character" w:styleId="Hiperligaovisitada">
     <w:name w:val="FollowedHyperlink"/>
-    <w:basedOn w:val="DefaultParagraphFont"/>
+    <w:basedOn w:val="Tipodeletrapredefinidodopargrafo"/>
     <w:semiHidden/>
     <w:unhideWhenUsed/>
     <w:rsid w:val="002B4AB3"/>

</xml_diff>